<commit_message>
minimal changes to manuscript + ethics
</commit_message>
<xml_diff>
--- a/submission/R2/manuscript.docx
+++ b/submission/R2/manuscript.docx
@@ -22,7 +22,7 @@
       <w:pPr>
         <w:pStyle w:val="Heading1"/>
       </w:pPr>
-      <w:bookmarkStart w:id="0" w:name="title"/>
+      <w:bookmarkStart w:id="15" w:name="title"/>
       <w:r>
         <w:t>Too Beautiful to be Fake: Attractive Faces are Less Likely to be Judged as Artificially Generated</w:t>
       </w:r>
@@ -52,8 +52,8 @@
       <w:pPr>
         <w:pStyle w:val="Heading1"/>
       </w:pPr>
-      <w:bookmarkStart w:id="1" w:name="abstract"/>
-      <w:bookmarkEnd w:id="0"/>
+      <w:bookmarkStart w:id="16" w:name="abstract"/>
+      <w:bookmarkEnd w:id="15"/>
       <w:r>
         <w:lastRenderedPageBreak/>
         <w:t>Abstract</w:t>
@@ -64,7 +64,13 @@
         <w:pStyle w:val="Abstract"/>
       </w:pPr>
       <w:r>
-        <w:t>Technological advances render the distinction between artificial (e.g., computer-generated faces) and real stimuli increasingly difficult, yet the factors driving our beliefs regarding the nature of ambiguous stimuli remain largely unknown. In this study, 150 participants rated 109 pictures of faces on 4 characteristics (attractiveness, beauty, trustworthiness, familiarity). The stimuli were then presented again with the new information that some of them were AI-generated, and participants had to rate each image according to whether they believed them to be real or fake. Despite all images being pictures of real faces from the same database, most participants did indeed rate a large portion of them as ‘fake’ (often with high confidence), with strong intra- and inter-individual variability. Our results suggest a gender-dependent role of attractiveness on reality judgements, with faces rated as more attractive being classified as more real. We also report links between reality beliefs tendencies and dispositional traits such as narcissism and paranoid ideation.</w:t>
+        <w:t xml:space="preserve">Technological advances render the distinction between artificial (e.g., computer-generated faces) and real stimuli increasingly difficult, yet the factors driving our beliefs regarding the nature of ambiguous stimuli remain largely unknown. In this study, 150 participants rated 109 pictures of faces on 4 characteristics (attractiveness, beauty, trustworthiness, familiarity). The stimuli were then presented again with the new information that some of them were AI-generated, and participants had to rate each </w:t>
+      </w:r>
+      <w:r>
+        <w:t>image according to whether they believed them to be real or fake. Despite all images being pictures of real faces from the same database, most participants did indeed rate a large portion of them as ‘fake’ (often with high confidence), with strong intra- and inter-individual variability. Our results suggest a gender-dependent role of attractiveness on reality judgements, with faces rated as more attractive being classified as more real. We also report links between reality beliefs tendencies and disposition</w:t>
+      </w:r>
+      <w:r>
+        <w:t>al traits such as narcissism and paranoid ideation.</w:t>
       </w:r>
     </w:p>
     <w:p>
@@ -91,8 +97,8 @@
       <w:pPr>
         <w:pStyle w:val="Heading1"/>
       </w:pPr>
-      <w:bookmarkStart w:id="2" w:name="firstheader"/>
-      <w:bookmarkEnd w:id="1"/>
+      <w:bookmarkStart w:id="17" w:name="firstheader"/>
+      <w:bookmarkEnd w:id="16"/>
       <w:r>
         <w:lastRenderedPageBreak/>
         <w:t>Too Beautiful to be Fake: Attractive Faces are Less Likely to be Judged as Artificially Generated</w:t>
@@ -110,7 +116,16 @@
         <w:t>Advancements in technology have now made it possible to create near-perfect simulations that are indistinguishable from reality with an ease, affordability and accessibility that are unprecedented in Human history</w:t>
       </w:r>
       <w:r>
-        <w:t>. These artificial, yet realistic constructs permeate all areas of life through immersive works of fiction, deep fakes (real-like images and videos generated by deep learning algorithms), virtual and augmented reality (VR and AR), artificial beings (artificial intelligence “bots” with or without a physical form), fake news and skewed narratives, of which ground truth is often hard to access (Nightingale &amp; Farid, 2022). Such developments not only carry important consequences for the technological and entertainment sectors, but also for security and politics - for instance if used for propaganda and disinformation, recruitment into malevolent organizations, or religious indoctrination (Pantserev, 2020). This issue is central to what has been coined the “post-truth era” (Lewandowsky et al., 2017), in which the distinction (and lack thereof) between authentic and simulated objects will play a critical role.</w:t>
+        <w:t>.</w:t>
+      </w:r>
+      <w:r>
+        <w:t xml:space="preserve"> </w:t>
+      </w:r>
+      <w:r>
+        <w:t>These artificial, yet realistic constructs permeate all areas of life through immersive works of fiction, deep fakes (real-like images and videos generated by deep learning algorithms), virtual and augmented reality (VR and AR), artificial beings (artificial intelligence “bots” with or without a physical form), fake news and skewed narratives, of which ground truth is often hard to access (Nightingale &amp; Farid, 2022). Such developments not only carry important consequences for the technological and entertain</w:t>
+      </w:r>
+      <w:r>
+        <w:t>ment sectors, but also for security and politics - for instance if used for propaganda and disinformation, recruitment into malevolent organizations, or religious indoctrination (Pantserev, 2020). This issue is central to what has been coined the “post-truth era” (Lewandowsky et al., 2017), in which the distinction (and lack thereof) between authentic and simulated objects will play a critical role.</w:t>
       </w:r>
     </w:p>
     <w:p>
@@ -137,7 +152,13 @@
         <w:pStyle w:val="BodyText"/>
       </w:pPr>
       <w:r>
-        <w:t xml:space="preserve">Literature shows that the context surrounding a stimulus often plays an important role in the assessment of its reality (a process henceforth referred to as </w:t>
+        <w:t xml:space="preserve">Literature shows that the context surrounding a </w:t>
+      </w:r>
+      <w:r>
+        <w:t>stimulus</w:t>
+      </w:r>
+      <w:r>
+        <w:t xml:space="preserve"> often plays an important role in the assessment of its reality (a process henceforth referred to as </w:t>
       </w:r>
       <w:r>
         <w:rPr>
@@ -157,7 +178,10 @@
         <w:t>Figure 1</w:t>
       </w:r>
       <w:r>
-        <w:t>), such as the source of the stimulus (e.g., which journal was the information published in), and its credibility, authority and expertise, to help facilitate their evaluation (Michael &amp; Sanson, 2021; Petty &amp; Cacioppo, 1986; Susmann et al., 2021). However, the atomization and decontextualization of information allowed by online social media (where text snippets or video excerpts are often mass-shared with little context) makes this task progressively difficult (Berghel, 2018; Y. Chen et al., 2015). Thus, in the absence of clear contextual information, what drives our beliefs of reality?</w:t>
+        <w:t>), such as the source of the stimulus (e.g., which journal was the information published in</w:t>
+      </w:r>
+      <w:r>
+        <w:t>), and its credibility, authority and expertise, to help facilitate their evaluation (Michael &amp; Sanson, 2021; Petty &amp; Cacioppo, 1986; Susmann et al., 2021). However, the atomization and decontextualization of information allowed by online social media (where text snippets or video excerpts are often mass-shared with little context) makes this task progressively difficult (Berghel, 2018; Y. Chen et al., 2015). Thus, in the absence of clear contextual information, what drives our beliefs of reality?</w:t>
       </w:r>
     </w:p>
     <w:p>
@@ -170,7 +194,7 @@
         </w:rPr>
         <w:lastRenderedPageBreak/>
         <w:drawing>
-          <wp:inline distT="0" distB="0" distL="0" distR="0" wp14:anchorId="21E3514B" wp14:editId="21E3514C">
+          <wp:inline distT="0" distB="0" distL="0" distR="0" wp14:anchorId="45B9EE3E" wp14:editId="45B9EE3F">
             <wp:extent cx="5943600" cy="4754880"/>
             <wp:effectExtent l="0" t="0" r="0" b="0"/>
             <wp:docPr id="23" name="Picture" descr="Figure 1. The decision to believe that an ambiguous stimulus (of any form, e.g., images, text, videos, environments, …) is real or fake depends of individual characteristics (e.g., personality and cognitive styles), stimulus-related features (context, emotionality), and their interaction, which can manifest for instance in our bodily reaction."/>
@@ -225,7 +249,10 @@
         <w:pStyle w:val="BodyText"/>
       </w:pPr>
       <w:r>
-        <w:t xml:space="preserve">Evidence suggests that inter-individual characteristics play a crucial role in simulation monitoring, with factors such as cognitive style, prior beliefs, and personality traits (Bryanov &amp; Vziatysheva, 2021; Ecker et al., 2022; Sindermann et al., 2020). For instance, individuals with stronger analytical reasoning skills have been found to better discriminate real from fake stimuli (Pehlivanoglu et al., 2021; Pennycook &amp; Rand, 2019), and prior knowledge or beliefs about the stimulus influences one’s perception of it by biasing the attention deployment towards </w:t>
+        <w:t>Evidence suggests that inter-individual characteristics play a crucial role in simulation monitoring, with factors such as cognitive style, prior beliefs, and personality traits (Bryanov &amp; Vziatysheva, 2021; Ecker et al., 2022; Sindermann et al., 2020). For instance, individuals with stronger analytical reasoning skills have been found to better discriminate real from fake stimuli (Pehlivanoglu et al., 2021; Pennycook &amp; Rand, 2019), and prior knowledge or beliefs about the stimulus influences one’s percepti</w:t>
+      </w:r>
+      <w:r>
+        <w:t xml:space="preserve">on of it by biasing the attention deployment towards </w:t>
       </w:r>
       <w:r>
         <w:lastRenderedPageBreak/>
@@ -236,7 +263,14 @@
           <w:b/>
           <w:bCs/>
         </w:rPr>
-        <w:t>Interestingly, a recent review suggested that narcissism was related to a strong self-perceived ability at detecting lies (Turi et al., 2022), which could translate to participants scoring high on narcissism providing more clear cut and confidence responses. Conversely, those high in honesty-humility tend to be more conservative in their judgments to ensure fairness (Liu et al., 2020), likely resulting in lower confidence ratings.</w:t>
+        <w:t>Interestingly, a recent review suggested that narcissism was related to a strong self-perceived ability at detecting lies (Turi et al., 2022), which could tr</w:t>
+      </w:r>
+      <w:r>
+        <w:rPr>
+          <w:b/>
+          <w:bCs/>
+        </w:rPr>
+        <w:t>anslate to participants scoring high on narcissism providing more clear cut and confidence responses. Conversely, those high in honesty-humility tend to be more conservative in their judgments to ensure fairness (Liu et al., 2020), likely resulting in lower confidence ratings.</w:t>
       </w:r>
     </w:p>
     <w:p>
@@ -244,7 +278,13 @@
         <w:pStyle w:val="BodyText"/>
       </w:pPr>
       <w:r>
-        <w:t xml:space="preserve">Beyond stimulus- and individual-related characteristics, evidence suggests that the interaction between the two (i.e., the subjective reaction associated with the experience of a given stimulus), contributes to simulation monitoring decisions. For instance, the intensity of experienced emotions have been shown to increase one’s sense of presence - the extent to which one feels like “being there”, as if the object of experience was real - when engaged in a fictional movie or a VR environment (Makowski et al., 2017; Sanchez-Vives &amp; Slater, 2005). Indeed, participants’ self-reported emotional arousal were found to significantly predict the probability that they would perceive images as real (Azevedo et al., 2020). Conversely, beliefs that emotional stimuli were fake (e.g., that emotional scenes were not authentic but instead involved actors and movie makeup) were found to result in emotion down-regulation (Makowski, Sperduti, et al., 2019; Sperduti et al., 2017). In line with these findings, studies on susceptibility to fake news have also found heightened stimulus emotionality to be associated with greater belief (Bago et al., 2022; Martel et al., 2020), and higher neurophysiological arousal was predictive of judging realistic images as real (Azevedo et al., 2020). Additionally, other factors, such as the stimuli’s perceived self-relevance (Goldstein, 2009; Sperduti et al., 2016), as well as </w:t>
+        <w:t>Beyond stimulus- and individual-related characteristics, evidence suggests that the interaction between the two (i.e., the subjective reaction associated with the experience of a given stimulus), contributes to simulation monitoring decisions. For instance, the intensity of experienced emotions have been shown to increase one’s sense of presence - the extent to which one feels like “being there”, as if the object of experience was real - when engaged in a fictional movie or a VR environment (Makowski et al.</w:t>
+      </w:r>
+      <w:r>
+        <w:t>, 2017; Sanchez-Vives &amp; Slater, 2005). Indeed, participants’ self-reported emotional arousal were found to significantly predict the probability that they would perceive images as real (Azevedo et al., 2020). Conversely, beliefs that emotional stimuli were fake (e.g., that emotional scenes were not authentic but instead involved actors and movie makeup) were found to result in emotion down-regulation (Makowski, Sperduti, et al., 2019; Sperduti et al., 2017). In line with these findings, studies on susceptib</w:t>
+      </w:r>
+      <w:r>
+        <w:t xml:space="preserve">ility to fake news have also found heightened stimulus emotionality to be associated with greater belief (Bago et al., 2022; Martel et al., 2020), and higher neurophysiological arousal was predictive of judging realistic images as real (Azevedo et al., 2020). Additionally, other factors, such as the stimuli’s perceived self-relevance (Goldstein, 2009; Sperduti et al., 2016), as well as </w:t>
       </w:r>
       <w:r>
         <w:lastRenderedPageBreak/>
@@ -258,7 +298,10 @@
         <w:t>For instance,</w:t>
       </w:r>
       <w:r>
-        <w:t xml:space="preserve"> Miller et al. (2023) </w:t>
+        <w:t xml:space="preserve"> Miller et al.</w:t>
+      </w:r>
+      <w:r>
+        <w:t xml:space="preserve"> (2023) </w:t>
       </w:r>
       <w:r>
         <w:rPr>
@@ -273,33 +316,43 @@
         <w:pStyle w:val="BodyText"/>
       </w:pPr>
       <w:r>
-        <w:t xml:space="preserve">Due to their popularity as a target of CGI technology and the prospect offered with facial features that can be experimentally manipulated, AI-generated images of faces are increasingly used to study face processing (Dawel et al., 2021), in particular in relationship with saliency or emotions, as well as to other important components of face evaluation, such as trustworthiness or attractiveness (Balas &amp; Pacella, 2017; Calbi et al., 2017; Sobieraj &amp; Krämer, 2014; Tsikandilakis et al., 2019). Interestingly, artificially created faces rated as more attractive (by an independent group of raters) were perceived as less real (Tucciarelli et al., 2020). Conversely, Liefooghe et al. (2022) reports that attractiveness ratings were significantly lower when participants who were told that the faces were AI-generated were compared to those who had no prior knowledge. </w:t>
+        <w:t>Due to their popularity as a target of CGI technology and the prospect offered with facial features that can be experimentally manipulated, AI-generated images of faces are increasingly used to study face processing (Dawel et al., 2021), in particular in relationship with saliency or emotions, as well as to other important components of face evaluation, such as trustworthiness or attractiveness (Balas &amp; Pacella, 2017; Calbi et al., 2017; Sobieraj &amp; Krämer, 2014; Tsikandilakis et al., 2019). Interestingly, a</w:t>
+      </w:r>
+      <w:r>
+        <w:t xml:space="preserve">rtificially created faces rated as more attractive (by an independent group of raters) were perceived as less real (Tucciarelli et al., 2020). Conversely, Liefooghe et al. (2022) reports that attractiveness ratings were significantly lower when participants who were told that the faces were AI-generated were compared to those who had no prior knowledge. </w:t>
       </w:r>
       <w:r>
         <w:rPr>
           <w:b/>
           <w:bCs/>
         </w:rPr>
-        <w:t>Similarly, when participants are informed that faces are AI-generated, the perceived artificiality leads to lower trust ratings (Wang &amp; Nishida, 2024), even when they are real faces (Liefooghe et al., 2022). In contrast, when participants are unaware that the faces are AI-generated, trust ratings for these synthetic faces tend to increase (Nightingale &amp; Farid, 2022)</w:t>
-      </w:r>
-      <w:r>
-        <w:t xml:space="preserve">. Whereas this line of evidence suggests that reality beliefs have an effect on face attractiveness and </w:t>
+        <w:t>Similarly, when participants are informed that faces are AI-generated, the perceived artificiality leads to lower trust ratings (Wang &amp; Nishida, 2024), even</w:t>
       </w:r>
       <w:r>
         <w:rPr>
           <w:b/>
           <w:bCs/>
         </w:rPr>
-        <w:t>trustworthiness</w:t>
-      </w:r>
-      <w:r>
-        <w:t xml:space="preserve"> ratings, the opposite question - whether attractiveness </w:t>
+        <w:t xml:space="preserve"> when they are real faces (Liefooghe et al., 2022). In contrast, when participants are unaware that the faces are AI-generated, trust ratings for these synthetic faces tend to increase (Nightingale &amp; Farid, 2022)</w:t>
+      </w:r>
+      <w:r>
+        <w:t xml:space="preserve">. Whereas this line of evidence suggests that reality beliefs have an effect on face attractiveness and </w:t>
       </w:r>
       <w:r>
         <w:rPr>
           <w:b/>
           <w:bCs/>
         </w:rPr>
+        <w:t>trustworthiness</w:t>
+      </w:r>
+      <w:r>
+        <w:t xml:space="preserve"> ratings, the opposite question - whether attractiveness </w:t>
+      </w:r>
+      <w:r>
+        <w:rPr>
+          <w:b/>
+          <w:bCs/>
+        </w:rPr>
         <w:t>and trustworthiness contribute</w:t>
       </w:r>
       <w:r>
@@ -322,20 +375,44 @@
           <w:b/>
           <w:bCs/>
         </w:rPr>
-        <w:t>The affective reality theory (Makowski, 2018, 2023) posits that the default tendency is to believe that experiences are real, with emotional and bodily reactions playing a pivotal role in reinforcing or challenging this belief. According to the theory, there is a quadratic (inverse U-shaped) relationship between affect and reality judgments: stimuli that elicit mild to moderate emotional and/or bodily reactions tend to enhance the perception of realness, increasing confidence in reality. However, when emotional or bodily responses become too intense or overwhelming, the default belief shifts towards non-reality beliefs as an emotion regulation mechanism. In other words, extreme emotional reactions can potentially trigger beliefs of reality denial (“it cannot be real”) as a protective mechanism to help individuals cope with distress. The present experiment can be put in relation with the first part of this proposal - that of a positive relationship between embodied or emotional reactions and appraisals of reality. Following this hypothesis, faces rated as either highly attractive or unattractive - and eliciting stronger reactions - would likely be judged as real</w:t>
-      </w:r>
-      <w:r>
-        <w:t xml:space="preserve">. </w:t>
+        <w:t>The affective reality theory (Makowski, 2018, 2023) posits that the default tendency is to believe that experiences are real, with emotional and bodily reactions playing a pivotal role in reinforcing or challenging this belief. According to the theory, there is a quadratic (inverse U-shaped) relationship between af</w:t>
       </w:r>
       <w:r>
         <w:rPr>
           <w:b/>
           <w:bCs/>
         </w:rPr>
-        <w:t>We expect a similar pattern with trustworthiness, where faces judged as highly trustworthy or untrustworthy will be more likely to be perceived as real. Finally, we anticipate a positive relationship between familiarity and perceived realness, as familiar faces tend to be judged as more real (Miller et al., 2023).</w:t>
-      </w:r>
-      <w:r>
-        <w:t xml:space="preserve"> Additionally, we will further explore the link shared by dispositional traits, such as personality and attitude towards AI, with simulation monitoring tendencies. Importantly, this study does investigate the discriminative accuracy between “true” photos and “true” artificially-generated images (which we consider more a technological issue than a psychological one), focusing on the beliefs that a stimulus is real or fake, independently of </w:t>
+        <w:t>fect and reality judgments: stimuli that elicit mild to moderate emotional and/or bodily reactions tend to enhance the perception of realness, increasing confidence in reality. However, when emotional or bodily responses become too intense or overwhelming, the default belief shifts towards non-reality beliefs as an emotion regulation mechanism. In other words, extreme emotional reactions can potentially trigger beliefs of reality denial (“it cannot be real”) as a protective mechanism to help individuals cop</w:t>
+      </w:r>
+      <w:r>
+        <w:rPr>
+          <w:b/>
+          <w:bCs/>
+        </w:rPr>
+        <w:t>e with distress. The present experiment can be put in relation with the first part of this proposal - that of a positive relationship between embodied or emotional reactions and appraisals of reality. Following this hypothesis, faces rated as either highly attractive or unattractive - and eliciting stronger reactions - would likely be judged as real</w:t>
+      </w:r>
+      <w:r>
+        <w:t xml:space="preserve">. </w:t>
+      </w:r>
+      <w:r>
+        <w:rPr>
+          <w:b/>
+          <w:bCs/>
+        </w:rPr>
+        <w:t>We expect a similar pattern with trustworthiness, where faces judged as highly trustworthy or untrustworthy will be more likely to be perceived as real. Finall</w:t>
+      </w:r>
+      <w:r>
+        <w:rPr>
+          <w:b/>
+          <w:bCs/>
+        </w:rPr>
+        <w:t>y, we anticipate a positive relationship between familiarity and perceived realness, as familiar faces tend to be judged as more real (Miller et al., 2023).</w:t>
+      </w:r>
+      <w:r>
+        <w:t xml:space="preserve"> Additionally, we will further explore the link shared by dispositional traits, such as personality and attitude towards AI, with simulation monitoring tendencies. Importantly, this study does investigate the discriminative accuracy between “true” photos and “true” artificially-generated images (which we consider more a technological issue than a psychol</w:t>
+      </w:r>
+      <w:r>
+        <w:t xml:space="preserve">ogical one), focusing on the beliefs that a stimulus is real or fake, independently of </w:t>
       </w:r>
       <w:r>
         <w:lastRenderedPageBreak/>
@@ -369,7 +446,7 @@
       <w:pPr>
         <w:pStyle w:val="Heading2"/>
       </w:pPr>
-      <w:bookmarkStart w:id="3" w:name="methods"/>
+      <w:bookmarkStart w:id="18" w:name="methods"/>
       <w:r>
         <w:t>Methods</w:t>
       </w:r>
@@ -391,7 +468,10 @@
         <w:t>[FOOTNOTE: This approach diverges from the preregistration in several key ways. First, the phrasing of items was modified from “Assuming the face you saw was of a real individual, how…” to “I find this person…” A new attractiveness scale (i.e., Beauty) was introduced to capture a more objective measure of attraction. Finally, the data analysis method was altered from Bayesian Mixed Models due to computational limitations, as we were unable to run these models on a high-performance cluster.]</w:t>
       </w:r>
       <w:r>
-        <w:t xml:space="preserve">, experiment demo, experiment code, raw data, analysis script with complementary figures and analyses, etc.) is available at </w:t>
+        <w:t>, experiment demo</w:t>
+      </w:r>
+      <w:r>
+        <w:t xml:space="preserve">, experiment code, raw data, analysis script with complementary figures and analyses, etc.) is available at </w:t>
       </w:r>
       <w:hyperlink r:id="rId8">
         <w:r>
@@ -419,7 +499,16 @@
         <w:t>Ethics Statement.</w:t>
       </w:r>
       <w:r>
-        <w:t xml:space="preserve"> This study was approved by the NTU Institutional Review Board (NTU IRB-2022-187) and all procedures performed were in accordance with the ethical standards of the institutional board and with the 1964 Helsinki Declaration. All participants provided their informed consent prior to participation and were incentivized after completing the study.</w:t>
+        <w:t xml:space="preserve"> </w:t>
+      </w:r>
+      <w:r>
+        <w:t>This study was approved by the NTU Institutional Review Board (NTU IRB-2022-187)</w:t>
+      </w:r>
+      <w:r>
+        <w:t xml:space="preserve"> </w:t>
+      </w:r>
+      <w:r>
+        <w:t>and all procedures performed were in accordance with the ethical standards of the institutional board and with the 1964 Helsinki Declaration. All participants provided their informed consent prior to participation and were incentivized after completing the study.</w:t>
       </w:r>
     </w:p>
     <w:p>
@@ -475,149 +564,177 @@
           <w:b/>
           <w:bCs/>
         </w:rPr>
-        <w:t>to potentially test and mitigate the potential effect of expectations/beliefs about AI.</w:t>
-      </w:r>
-      <w:r>
-        <w:t xml:space="preserve"> </w:t>
+        <w:t>to potentially test and mi</w:t>
       </w:r>
       <w:r>
         <w:rPr>
           <w:b/>
           <w:bCs/>
         </w:rPr>
-        <w:t>These items were</w:t>
-      </w:r>
-      <w:r>
-        <w:t xml:space="preserve"> mixed with 5 items from the general attitudes towards AI scale to lower the former’s saliency and the possibility of it priming the subjects about the task,  (</w:t>
-      </w:r>
-      <w:r>
-        <w:rPr>
-          <w:i/>
-          <w:iCs/>
-        </w:rPr>
-        <w:t>GAAIS</w:t>
-      </w:r>
-      <w:r>
-        <w:t xml:space="preserve">, Schepman &amp; Rodway, 2020) the </w:t>
-      </w:r>
-      <w:r>
-        <w:rPr>
-          <w:i/>
-          <w:iCs/>
-        </w:rPr>
-        <w:t>FFNI-BF</w:t>
-      </w:r>
-      <w:r>
-        <w:t xml:space="preserve">  (30 items, Jauk et al., 2022) measuring 9 facets of narcissism; the </w:t>
-      </w:r>
-      <w:r>
-        <w:rPr>
-          <w:i/>
-          <w:iCs/>
-        </w:rPr>
-        <w:t>R-GPTS</w:t>
-      </w:r>
-      <w:r>
-        <w:t xml:space="preserve">  (18 items, Freeman et al., 2021) measuring 2 dimensions related to paranoid thinking; and the </w:t>
-      </w:r>
-      <w:r>
-        <w:rPr>
-          <w:i/>
-          <w:iCs/>
-        </w:rPr>
-        <w:t>IUS-12</w:t>
-      </w:r>
-      <w:r>
-        <w:t xml:space="preserve">  (12 items, Carleton et al., 2007) measuring intolerance to uncertainty. Self-rated attractiveness was also assessed using 2 items - one measuring general attractiveness (“How attractive would you say you are?” Marcinkowska et al., 2021) and the other measuring physical attractiveness (“How would you rate your own physical attractiveness relative to the average,” Spielmann et al., 2020). 3 attention check questions were also embedded in the surveys. </w:t>
+        <w:t>tigate the potential effect of expectations/beliefs about AI.</w:t>
+      </w:r>
+      <w:r>
+        <w:t xml:space="preserve"> </w:t>
       </w:r>
       <w:r>
         <w:rPr>
           <w:b/>
           <w:bCs/>
         </w:rPr>
-        <w:t>All Cronbach’s alpha values were within the acceptable to excellent range, except for the neuroticism subscale of the Mini-IPIP6 and the negative subscale of the GAAI, which were poor, and the Expectations about AI scale, which was questionable (Gliem &amp; Gliem, 2003; see supplementary material for the details of the reliability analysis).</w:t>
-      </w:r>
-    </w:p>
-    <w:p>
-      <w:pPr>
-        <w:pStyle w:val="BodyText"/>
-      </w:pPr>
-      <w:r>
-        <w:t>In the second part of this study, images of neutral-expression faces from the validated American Multiracial Face Database (AMFD, J. M. Chen et al., 2021) were presented to the participants for 500ms each, in a randomized order, following a fixation cross display (750 ms). T</w:t>
+        <w:t>These items were</w:t>
+      </w:r>
+      <w:r>
+        <w:t xml:space="preserve"> mixed with 5 items from the general attitudes towards AI scale to lower the former’s saliency and the possibility of it priming the subjects about the task,  (</w:t>
+      </w:r>
+      <w:r>
+        <w:rPr>
+          <w:i/>
+          <w:iCs/>
+        </w:rPr>
+        <w:t>GAAIS</w:t>
+      </w:r>
+      <w:r>
+        <w:t xml:space="preserve">, Schepman &amp; Rodway, 2020) the </w:t>
+      </w:r>
+      <w:r>
+        <w:rPr>
+          <w:i/>
+          <w:iCs/>
+        </w:rPr>
+        <w:t>FFNI-BF</w:t>
+      </w:r>
+      <w:r>
+        <w:t xml:space="preserve">  (30 items, Jauk et al., 2022) measuring 9 facets of narcissism; the </w:t>
+      </w:r>
+      <w:r>
+        <w:rPr>
+          <w:i/>
+          <w:iCs/>
+        </w:rPr>
+        <w:t>R-GPTS</w:t>
+      </w:r>
+      <w:r>
+        <w:t xml:space="preserve">  (18 items, Freeman et al., 2021) measuring 2 dimensions related to paranoid thinking; and the </w:t>
+      </w:r>
+      <w:r>
+        <w:rPr>
+          <w:i/>
+          <w:iCs/>
+        </w:rPr>
+        <w:t>IUS-12</w:t>
+      </w:r>
+      <w:r>
+        <w:t xml:space="preserve">  (12 items, Carleton et al., 2007) measuring intoler</w:t>
+      </w:r>
+      <w:r>
+        <w:t>ance to uncertainty. Self-rated attractiveness was also assessed using 2 items - one measuring general attractiveness (“How attractive would you say you are?” Marcinkowska et al., 2021) and the other measuring physical attractiveness</w:t>
+      </w:r>
+      <w:ins w:id="19" w:author="Microsoft Word" w:date="2024-10-24T10:21:00Z" w16du:dateUtc="2024-10-24T09:21:00Z">
+        <w:r>
+          <w:t xml:space="preserve"> </w:t>
+        </w:r>
+      </w:ins>
+      <w:r>
+        <w:t xml:space="preserve">(“How would you rate your own physical attractiveness relative to the average,” Spielmann et al., 2020). 3 attention check questions were also embedded in the surveys. </w:t>
       </w:r>
       <w:r>
         <w:rPr>
           <w:b/>
           <w:bCs/>
         </w:rPr>
-        <w:t>he decision to present the faces for 500 ms was based on pilot studies, which demonstrated that this duration provides a sufficient perceptual window for decision-making and aligns with previous research indicating stable judgment levels and increased confidence beyond this exposure time (Willis &amp; Todorov, 2006).</w:t>
+        <w:t>All Cronbach’s alpha values were within the acceptable to excellent range, except for the neuroticism subscale of the Mini-IPIP6 and the negative subscale of the GAAI, which were poor, and the Expectations about AI scale, which was questionable (Gliem &amp; Gliem, 2003; see supplementary material for the details of the reliability analysis).</w:t>
       </w:r>
     </w:p>
     <w:p>
       <w:pPr>
         <w:pStyle w:val="BodyText"/>
       </w:pPr>
+      <w:r>
+        <w:t>In the second part of this study, images of neutral-expression faces from the validated American Multiracial Face Database (AMFD, J. M. Chen et al., 2021) were presented to the participants for 500ms each, in a randomized order, following a fixation cross display (750 ms). T</w:t>
+      </w:r>
       <w:r>
         <w:rPr>
           <w:b/>
           <w:bCs/>
         </w:rPr>
-        <w:lastRenderedPageBreak/>
-        <w:t>The AMFD is a recently validated database including a set of 110 pictures of homogeneous quality featuring diverse faces (particularly in terms of ethnicity), each (except one) posing with either a neutral or smiling expression. We selected all 109 neutral images (89 women and 20 men) to reduce the influence of confounding factors like affect. The AMFD primarily features racially ambiguous faces, representing multiple racial categories such as multiracial, Latinx, and white. The database includes 81 faces from individuals self-reporting two racial backgrounds and 29 from those with three or more racial backgrounds: 33% Asian/White, 22% Latinx/White, 11% Asian/Latinx, 6% White/Middle Eastern, 5% Black/White, and 5% Asian/Middle Eastern, with about 18% identifying as other racial backgrounds.</w:t>
+        <w:t>he decision to present the faces for 500 ms was based on pilot studies, which demonstrated that this duration provides a sufficient perceptual window for decision-making and aligns with previous research indicating stable judgment levels and increased confidence beyond this exposure time (Willis &amp; Todorov, 2006).</w:t>
       </w:r>
     </w:p>
     <w:p>
       <w:pPr>
         <w:pStyle w:val="BodyText"/>
       </w:pPr>
-      <w:r>
-        <w:t xml:space="preserve">After each stimulus presentation, ratings of </w:t>
-      </w:r>
-      <w:r>
-        <w:rPr>
-          <w:i/>
-          <w:iCs/>
-        </w:rPr>
-        <w:t>Trustworthiness</w:t>
-      </w:r>
-      <w:r>
-        <w:t xml:space="preserve"> (“I find this person trustworthy”) and </w:t>
-      </w:r>
-      <w:r>
-        <w:rPr>
-          <w:i/>
-          <w:iCs/>
-        </w:rPr>
-        <w:t>Familiarity</w:t>
-      </w:r>
-      <w:r>
-        <w:t xml:space="preserve"> (“This person reminds me of someone I know”) were collected using visual analog scales. Notably, as facial attractiveness is a multidimensional construct, encompassing evolutionary, sociocultural, biological as well as cognitive aspects (Han et al., 2018; Rhodes et al., 2006), we assessed attractiveness using 2 visual analog scales, measuring general </w:t>
-      </w:r>
-      <w:r>
-        <w:rPr>
-          <w:i/>
-          <w:iCs/>
-        </w:rPr>
-        <w:t>Attractiveness</w:t>
-      </w:r>
-      <w:r>
-        <w:t xml:space="preserve"> (“I find this person attractive”) and physical </w:t>
-      </w:r>
-      <w:r>
-        <w:rPr>
-          <w:i/>
-          <w:iCs/>
-        </w:rPr>
-        <w:t>Beauty</w:t>
-      </w:r>
-      <w:r>
-        <w:t xml:space="preserve"> (“This face is good-looking”). </w:t>
-      </w:r>
       <w:r>
         <w:rPr>
           <w:b/>
           <w:bCs/>
         </w:rPr>
+        <w:lastRenderedPageBreak/>
+        <w:t>The AMFD is a recently validated database including a set of 110 pictures of homogeneous quality featuring diverse faces (particularly in terms of ethnicity), each (except one) posing with either a neutral or smiling expression. We selected all 109 neutral images (89 women and 20 men) to reduce the influence of confounding factors like affect. The AMFD primarily features racially ambiguous faces, representing multiple racial categories such as multiracial, Latinx, and white. The database includes 81 faces f</w:t>
+      </w:r>
+      <w:r>
+        <w:rPr>
+          <w:b/>
+          <w:bCs/>
+        </w:rPr>
+        <w:t>rom individuals self-reporting two racial backgrounds and 29 from those with three or more racial backgrounds: 33% Asian/White, 22% Latinx/White, 11% Asian/Latinx, 6% White/Middle Eastern, 5% Black/White, and 5% Asian/Middle Eastern, with about 18% identifying as other racial backgrounds.</w:t>
+      </w:r>
+    </w:p>
+    <w:p>
+      <w:pPr>
+        <w:pStyle w:val="BodyText"/>
+      </w:pPr>
+      <w:r>
+        <w:t xml:space="preserve">After each stimulus presentation, ratings of </w:t>
+      </w:r>
+      <w:r>
+        <w:rPr>
+          <w:i/>
+          <w:iCs/>
+        </w:rPr>
+        <w:t>Trustworthiness</w:t>
+      </w:r>
+      <w:r>
+        <w:t xml:space="preserve"> (“I find this person trustworthy”) and </w:t>
+      </w:r>
+      <w:r>
+        <w:rPr>
+          <w:i/>
+          <w:iCs/>
+        </w:rPr>
+        <w:t>Familiarity</w:t>
+      </w:r>
+      <w:r>
+        <w:t xml:space="preserve"> (“This person reminds me of someone I know”) were collected using visual analog scales. Notably, as facial attractiveness is a multidimensional construct, encompassing evolutionary, sociocultural, biological as well as cognitive aspects (Han et al., 2018; Rhodes et al., 2006), we assessed attractiveness using 2 visual analog scales, measuring general </w:t>
+      </w:r>
+      <w:r>
+        <w:rPr>
+          <w:i/>
+          <w:iCs/>
+        </w:rPr>
+        <w:t>Attractiveness</w:t>
+      </w:r>
+      <w:r>
+        <w:t xml:space="preserve"> (“I find this person attractive”) and physical </w:t>
+      </w:r>
+      <w:r>
+        <w:rPr>
+          <w:i/>
+          <w:iCs/>
+        </w:rPr>
+        <w:t>Beauty</w:t>
+      </w:r>
+      <w:r>
+        <w:t xml:space="preserve"> (“This face is good-loo</w:t>
+      </w:r>
+      <w:r>
+        <w:t xml:space="preserve">king”). </w:t>
+      </w:r>
+      <w:r>
+        <w:rPr>
+          <w:b/>
+          <w:bCs/>
+        </w:rPr>
         <w:t>This dual-scale approach aims to reflect two conceptually distinct dimensions: Attractiveness might capture personal, Self-relevant and subjective appeal, whereas Beauty might be related to a more “objective” decision based on aesthetic criteria that can be recognized independently of personal attraction. In other words, we wanted the experiment to be able to potentially capture scenarios where a face could be judged beautiful yet not, attractive and vice versa.</w:t>
       </w:r>
     </w:p>
@@ -682,7 +799,19 @@
         <w:t>Prolific</w:t>
       </w:r>
       <w:r>
-        <w:t>, a crowd-sourcing platform recognized for providing high quality data [Peer et al. (2022); douglas2023data]. The only inclusion criterion was a fluent proficiency in English to ensure that the experiment instructions would be well-understood. Participants were incentivised with a reward of about £ 7.5 for completing the study, which took about 45 minutes to finish. Demographic variables (age, gender, sexual orientation, education and ethnicity) were self-reported on a voluntar</w:t>
+        <w:t>, a crowd-sourcing platform recognized for providing high quality data [Peer et al. (2022); douglas2023data]. The only inclusion criterion was a flue</w:t>
+      </w:r>
+      <w:r>
+        <w:t xml:space="preserve">nt proficiency in English to ensure that the experiment instructions would be well-understood. Participants were incentivised with a reward of about </w:t>
+      </w:r>
+      <w:r>
+        <w:t>£7.5</w:t>
+      </w:r>
+      <w:r>
+        <w:t xml:space="preserve"> for completing the study, which took about 45 minutes to finish. Demographic variables (age, gender, sexual orientation, education and ethnicity) were self-reported on a </w:t>
+      </w:r>
+      <w:r>
+        <w:t xml:space="preserve">voluntary basis. </w:t>
       </w:r>
     </w:p>
     <w:p>
@@ -708,7 +837,10 @@
         <w:t>responses as these two scales exhibited a higher correlation for the other participants)</w:t>
       </w:r>
       <w:r>
-        <w:t>.The final sample included 145 participants (Mean age = 28.3, SD = 9.0, range: [19, 66]; Sex:48.3% females, 51.0% males, 0.7% others).</w:t>
+        <w:t>.The final sample included 145 participants (Mean age = 28.3, SD = 9.0, range: [19,</w:t>
+      </w:r>
+      <w:r>
+        <w:t xml:space="preserve"> 66]; Sex:48.3% females, 51.0% males, 0.7% others).</w:t>
       </w:r>
     </w:p>
     <w:p>
@@ -743,7 +875,10 @@
         <w:t>confidence</w:t>
       </w:r>
       <w:r>
-        <w:t xml:space="preserve"> (the rating’s absolute value) associated with that belief. The former was analyzed using logistic mixed models, which modelled the probability of assigning a face to the real (&gt;= 0) as opposed to fake (&lt; 0). The latter, as well as the other face ratings (attractiveness, beauty, trustworthiness and familiarity), was modelled using mixed beta regressions (suited for outcome variables expressed in percentages). The models included the participants and stimuli as random </w:t>
+        <w:t xml:space="preserve"> (the rating’s absolute value) associated with that belief. The former was analyzed using logistic mixed models, which modelled the probability of assigning a face to the real (&gt;= 0) as opposed to fake (&lt; 0). The latter, as well as the other face ratings (attract</w:t>
+      </w:r>
+      <w:r>
+        <w:t xml:space="preserve">iveness, beauty, trustworthiness and familiarity), was modelled using mixed beta regressions (suited for outcome variables expressed in percentages). The models included the participants and stimuli as random </w:t>
       </w:r>
       <w:r>
         <w:rPr>
@@ -761,7 +896,10 @@
         <w:pStyle w:val="BodyText"/>
       </w:pPr>
       <w:r>
-        <w:t>We started by investigating the effect of the procedure and instructions to check whether the stimuli (which were all images of real faces) were judged as fake in sufficient proportion to warrant their analysis. Additionally, we assessed the effect of the re-exposure delay, i.e., the time between the first presentation of the image (corresponding to the face ratings) and the second presentation (for the real-fake rating), as well as that of the presentation order to check whether for habituation or learning effects.</w:t>
+        <w:t>We started by investigating the effect of the procedure and instructions to check whether the stimuli (which were all images of real faces) were judged as fake in sufficient proportion to warrant their analysis. Additionally, we assessed the effect of the re-exposure delay, i.e., the time between the first presentation of the image (corresponding to the face ratings) and the second presentation (for the real-fake rating), as well as that of the presentation order to check whether for habituation or learning</w:t>
+      </w:r>
+      <w:r>
+        <w:t xml:space="preserve"> effects.</w:t>
       </w:r>
     </w:p>
     <w:p>
@@ -779,7 +917,15 @@
         <w:t>Figure 2</w:t>
       </w:r>
       <w:r>
-        <w:t xml:space="preserve">). Aside from attractiveness (conceptualized as a general construct), models for beauty, trustworthiness and familiarity were adjusted for the two remaining variables </w:t>
+        <w:t xml:space="preserve">). Aside from attractiveness (conceptualized as a general construct), models for beauty, trustworthiness and familiarity were adjusted for the </w:t>
+      </w:r>
+      <w:ins w:id="20" w:author="Microsoft Word" w:date="2024-10-24T10:21:00Z" w16du:dateUtc="2024-10-24T09:21:00Z">
+        <w:r>
+          <w:t xml:space="preserve">the </w:t>
+        </w:r>
+      </w:ins>
+      <w:r>
+        <w:t xml:space="preserve">two remaining variables </w:t>
       </w:r>
       <w:r>
         <w:rPr>
@@ -793,7 +939,10 @@
       </w:r>
       <w:r>
         <w:lastRenderedPageBreak/>
-        <w:t>stimuli, i.e., on faces that were aligned with respect to the participants’ sexual orientation (i.e., female faces for heterosexual males, male faces for homosexual males, etc.), and the models included the interaction with the participants’ gender (as a sexual dimorphism has been reported in face appraisal processes). For the attractiveness and beauty models, we then added the interaction with the reported self-attractiveness (the average of the two questions pertaining to it) to investigate its potential modulatory effect. Finally, we investigated the inter-individual correlates of simulation monitoring with similar models (but this time, for all items regardless of the participant’s gender or sexual orientation) for each questionnaire, with all of the subscales as orthogonal predictors.</w:t>
+        <w:t>stimuli, i.e., on faces that were aligned with respect to the participants’ sexual orientation (i.e., female faces for heterosexual males, male faces for homosexual males, etc.), and the models included the interaction with the participants’ gender (as a sexual dimorphism has been reported in face appraisal processes). For the attractiveness and beauty models, we then added the interaction with the reported self-at</w:t>
+      </w:r>
+      <w:r>
+        <w:t>tractiveness (the average of the two questions pertaining to it) to investigate its potential modulatory effect. Finally, we investigated the inter-individual correlates of simulation monitoring with similar models (but this time, for all items regardless of the participant’s gender or sexual orientation) for each questionnaire, with all of the subscales as orthogonal predictors.</w:t>
       </w:r>
       <w:r>
         <w:br/>
@@ -802,62 +951,130 @@
     <w:p>
       <w:pPr>
         <w:pStyle w:val="CaptionedFigure"/>
-      </w:pPr>
-      <w:r>
-        <w:rPr>
-          <w:noProof/>
-        </w:rPr>
+        <w:rPr>
+          <w:del w:id="21" w:author="Microsoft Word" w:date="2024-10-24T10:21:00Z" w16du:dateUtc="2024-10-24T09:21:00Z"/>
+        </w:rPr>
+      </w:pPr>
+      <w:del w:id="22" w:author="Microsoft Word" w:date="2024-10-24T10:21:00Z" w16du:dateUtc="2024-10-24T09:21:00Z">
+        <w:r>
+          <w:rPr>
+            <w:noProof/>
+          </w:rPr>
+          <w:lastRenderedPageBreak/>
+          <w:drawing>
+            <wp:inline distT="0" distB="0" distL="0" distR="0" wp14:anchorId="4ECE35D4" wp14:editId="57F3D8CF">
+              <wp:extent cx="5943600" cy="8012853"/>
+              <wp:effectExtent l="0" t="0" r="0" b="0"/>
+              <wp:docPr id="83826135" name="Picture" descr="Figure 2. Top part shows the effect of face ratings on 1) the probability of judging a face as real vs. fake (solid line) and 2) on the confidence associated with that judgement (dashed lines) depending on the sex. Bottom part shows the effect of personality traits on the belief (black line) and the confidence associated with it (colored lines). The points are the average per participant confidence for both types of judgements. Stars indicate significance (p &lt; .001, p &lt; .01, p &lt; .05)."/>
+              <wp:cNvGraphicFramePr/>
+              <a:graphic xmlns:a="http://schemas.openxmlformats.org/drawingml/2006/main">
+                <a:graphicData uri="http://schemas.openxmlformats.org/drawingml/2006/picture">
+                  <pic:pic xmlns:pic="http://schemas.openxmlformats.org/drawingml/2006/picture">
+                    <pic:nvPicPr>
+                      <pic:cNvPr id="28" name="Picture" descr="../../figures/Figure2.png"/>
+                      <pic:cNvPicPr>
+                        <a:picLocks noChangeAspect="1" noChangeArrowheads="1"/>
+                      </pic:cNvPicPr>
+                    </pic:nvPicPr>
+                    <pic:blipFill>
+                      <a:blip r:embed="rId9"/>
+                      <a:stretch>
+                        <a:fillRect/>
+                      </a:stretch>
+                    </pic:blipFill>
+                    <pic:spPr bwMode="auto">
+                      <a:xfrm>
+                        <a:off x="0" y="0"/>
+                        <a:ext cx="5943600" cy="8012853"/>
+                      </a:xfrm>
+                      <a:prstGeom prst="rect">
+                        <a:avLst/>
+                      </a:prstGeom>
+                      <a:noFill/>
+                      <a:ln w="9525">
+                        <a:noFill/>
+                        <a:headEnd/>
+                        <a:tailEnd/>
+                      </a:ln>
+                    </pic:spPr>
+                  </pic:pic>
+                </a:graphicData>
+              </a:graphic>
+            </wp:inline>
+          </w:drawing>
+        </w:r>
+      </w:del>
+    </w:p>
+    <w:p>
+      <w:pPr>
+        <w:pStyle w:val="CaptionedFigure"/>
+        <w:rPr>
+          <w:ins w:id="23" w:author="Microsoft Word" w:date="2024-10-24T10:21:00Z" w16du:dateUtc="2024-10-24T09:21:00Z"/>
+        </w:rPr>
+      </w:pPr>
+      <w:ins w:id="24" w:author="Microsoft Word" w:date="2024-10-24T10:21:00Z" w16du:dateUtc="2024-10-24T09:21:00Z">
+        <w:r>
+          <w:rPr>
+            <w:noProof/>
+          </w:rPr>
+          <w:lastRenderedPageBreak/>
+          <w:drawing>
+            <wp:inline distT="0" distB="0" distL="0" distR="0" wp14:anchorId="45B9EE40" wp14:editId="45B9EE41">
+              <wp:extent cx="5943600" cy="8012853"/>
+              <wp:effectExtent l="0" t="0" r="0" b="0"/>
+              <wp:docPr id="27" name="Picture" descr="Figure 2. Top part shows the efffect of face ratings on 1) the probability of judging a face as real vs. fake (solid line) and 2) on the confidence associated with that judgement (dashed lines) depending on the sex. Bottom part shows the effect of personality traits on the belief (black line) and the confidence associated with it (colored lines). The points are the average per participant confidence for both types of judgements. Stars indicate significance (p &lt; .001, p &lt; .01, p &lt; .05)."/>
+              <wp:cNvGraphicFramePr/>
+              <a:graphic xmlns:a="http://schemas.openxmlformats.org/drawingml/2006/main">
+                <a:graphicData uri="http://schemas.openxmlformats.org/drawingml/2006/picture">
+                  <pic:pic xmlns:pic="http://schemas.openxmlformats.org/drawingml/2006/picture">
+                    <pic:nvPicPr>
+                      <pic:cNvPr id="28" name="Picture" descr="../../figures/Figure2.png"/>
+                      <pic:cNvPicPr>
+                        <a:picLocks noChangeAspect="1" noChangeArrowheads="1"/>
+                      </pic:cNvPicPr>
+                    </pic:nvPicPr>
+                    <pic:blipFill>
+                      <a:blip r:embed="rId9"/>
+                      <a:stretch>
+                        <a:fillRect/>
+                      </a:stretch>
+                    </pic:blipFill>
+                    <pic:spPr bwMode="auto">
+                      <a:xfrm>
+                        <a:off x="0" y="0"/>
+                        <a:ext cx="5943600" cy="8012853"/>
+                      </a:xfrm>
+                      <a:prstGeom prst="rect">
+                        <a:avLst/>
+                      </a:prstGeom>
+                      <a:noFill/>
+                      <a:ln w="9525">
+                        <a:noFill/>
+                        <a:headEnd/>
+                        <a:tailEnd/>
+                      </a:ln>
+                    </pic:spPr>
+                  </pic:pic>
+                </a:graphicData>
+              </a:graphic>
+            </wp:inline>
+          </w:drawing>
+        </w:r>
+      </w:ins>
+    </w:p>
+    <w:p>
+      <w:pPr>
+        <w:pStyle w:val="ImageCaption"/>
+      </w:pPr>
+      <w:r>
         <w:lastRenderedPageBreak/>
-        <w:drawing>
-          <wp:inline distT="0" distB="0" distL="0" distR="0" wp14:anchorId="21E3514D" wp14:editId="21E3514E">
-            <wp:extent cx="5943600" cy="8012853"/>
-            <wp:effectExtent l="0" t="0" r="0" b="0"/>
-            <wp:docPr id="27" name="Picture" descr="Figure 2. Top part shows the effect of face ratings on 1) the probability of judging a face as real vs. fake (solid line) and 2) on the confidence associated with that judgement (dashed lines) depending on the sex. Bottom part shows the effect of personality traits on the belief (black line) and the confidence associated with it (colored lines). The points are the average per participant confidence for both types of judgements. Stars indicate significance (p &lt; .001, p &lt; .01, p &lt; .05)."/>
-            <wp:cNvGraphicFramePr/>
-            <a:graphic xmlns:a="http://schemas.openxmlformats.org/drawingml/2006/main">
-              <a:graphicData uri="http://schemas.openxmlformats.org/drawingml/2006/picture">
-                <pic:pic xmlns:pic="http://schemas.openxmlformats.org/drawingml/2006/picture">
-                  <pic:nvPicPr>
-                    <pic:cNvPr id="28" name="Picture" descr="../../figures/Figure2.png"/>
-                    <pic:cNvPicPr>
-                      <a:picLocks noChangeAspect="1" noChangeArrowheads="1"/>
-                    </pic:cNvPicPr>
-                  </pic:nvPicPr>
-                  <pic:blipFill>
-                    <a:blip r:embed="rId9"/>
-                    <a:stretch>
-                      <a:fillRect/>
-                    </a:stretch>
-                  </pic:blipFill>
-                  <pic:spPr bwMode="auto">
-                    <a:xfrm>
-                      <a:off x="0" y="0"/>
-                      <a:ext cx="5943600" cy="8012853"/>
-                    </a:xfrm>
-                    <a:prstGeom prst="rect">
-                      <a:avLst/>
-                    </a:prstGeom>
-                    <a:noFill/>
-                    <a:ln w="9525">
-                      <a:noFill/>
-                      <a:headEnd/>
-                      <a:tailEnd/>
-                    </a:ln>
-                  </pic:spPr>
-                </pic:pic>
-              </a:graphicData>
-            </a:graphic>
-          </wp:inline>
-        </w:drawing>
-      </w:r>
-    </w:p>
-    <w:p>
-      <w:pPr>
-        <w:pStyle w:val="ImageCaption"/>
-      </w:pPr>
-      <w:r>
-        <w:lastRenderedPageBreak/>
-        <w:t>Figure 2. Top part shows the effect of face ratings on 1) the probability of judging a face as real vs. fake (solid line) and 2) on the confidence associated with that judgement (dashed lines) depending on the sex. Bottom part shows the effect of personality traits on the belief (black line) and the confidence associated with it (colored lines). The points are the average per participant confidence for both types of judgements. Stars indicate significance (p &lt; .001</w:t>
+        <w:t xml:space="preserve">Figure 2. Top part shows the </w:t>
+      </w:r>
+      <w:r>
+        <w:t>effect</w:t>
+      </w:r>
+      <w:r>
+        <w:t xml:space="preserve"> of face ratings on 1) the probability of judging a face as real vs. fake (solid line) and 2) on the confidence associated with that judgement (dashed lines) depending on the sex. Bottom part shows the effect of personality traits on the belief (black line) and the confidence associated with it (colored lines). The points are the average per participant confidence for both types of judgements. Stars indicate significance (p &lt; .001</w:t>
       </w:r>
       <w:r>
         <w:rPr>
@@ -912,7 +1129,10 @@
         <w:t>easystats</w:t>
       </w:r>
       <w:r>
-        <w:t xml:space="preserve"> collection of packages (Lüdecke et al., 2019, 2020, 2021; Makowski, Ben-Shachar, et al., 2019; Makowski et al., 2020). As all the details, scripts and complimentary analyses are open-access, we will focus in the manuscript on findings that are highly statistically significant (</w:t>
+        <w:t xml:space="preserve"> </w:t>
+      </w:r>
+      <w:r>
+        <w:t>collection of packages (Lüdecke et al., 2019, 2020, 2021; Makowski, Ben-Shachar, et al., 2019; Makowski et al., 2020). As all the details, scripts and complimentary analyses are open-access, we will focus in the manuscript on findings that are highly statistically significant (</w:t>
       </w:r>
       <m:oMath>
         <m:r>
@@ -945,8 +1165,8 @@
       <w:pPr>
         <w:pStyle w:val="Heading2"/>
       </w:pPr>
-      <w:bookmarkStart w:id="4" w:name="results"/>
-      <w:bookmarkEnd w:id="3"/>
+      <w:bookmarkStart w:id="25" w:name="results"/>
+      <w:bookmarkEnd w:id="18"/>
       <w:r>
         <w:t>Results</w:t>
       </w:r>
@@ -1012,7 +1232,13 @@
           <w:rPr>
             <w:rFonts w:ascii="Cambria Math" w:hAnsi="Cambria Math"/>
           </w:rPr>
-          <m:t> CI</m:t>
+          <m:t> </m:t>
+        </m:r>
+        <m:r>
+          <w:rPr>
+            <w:rFonts w:ascii="Cambria Math" w:hAnsi="Cambria Math"/>
+          </w:rPr>
+          <m:t>CI</m:t>
         </m:r>
         <m:r>
           <m:rPr>
@@ -1107,7 +1333,13 @@
           <w:rPr>
             <w:rFonts w:ascii="Cambria Math" w:hAnsi="Cambria Math"/>
           </w:rPr>
-          <m:t> CI</m:t>
+          <m:t> </m:t>
+        </m:r>
+        <m:r>
+          <w:rPr>
+            <w:rFonts w:ascii="Cambria Math" w:hAnsi="Cambria Math"/>
+          </w:rPr>
+          <m:t>CI</m:t>
         </m:r>
         <m:r>
           <m:rPr>
@@ -1237,7 +1469,13 @@
           <w:rPr>
             <w:rFonts w:ascii="Cambria Math" w:hAnsi="Cambria Math"/>
           </w:rPr>
-          <m:t> CI</m:t>
+          <m:t> </m:t>
+        </m:r>
+        <m:r>
+          <w:rPr>
+            <w:rFonts w:ascii="Cambria Math" w:hAnsi="Cambria Math"/>
+          </w:rPr>
+          <m:t>CI</m:t>
         </m:r>
         <m:r>
           <m:rPr>
@@ -1351,7 +1589,13 @@
           <w:rPr>
             <w:rFonts w:ascii="Cambria Math" w:hAnsi="Cambria Math"/>
           </w:rPr>
-          <m:t> CI</m:t>
+          <m:t> </m:t>
+        </m:r>
+        <m:r>
+          <w:rPr>
+            <w:rFonts w:ascii="Cambria Math" w:hAnsi="Cambria Math"/>
+          </w:rPr>
+          <m:t>CI</m:t>
         </m:r>
         <m:r>
           <m:rPr>
@@ -1501,7 +1745,13 @@
           <w:rPr>
             <w:rFonts w:ascii="Cambria Math" w:hAnsi="Cambria Math"/>
           </w:rPr>
-          <m:t> CI</m:t>
+          <m:t> </m:t>
+        </m:r>
+        <m:r>
+          <w:rPr>
+            <w:rFonts w:ascii="Cambria Math" w:hAnsi="Cambria Math"/>
+          </w:rPr>
+          <m:t>CI</m:t>
         </m:r>
         <m:r>
           <m:rPr>
@@ -1636,7 +1886,10 @@
         </m:sSubSup>
       </m:oMath>
       <w:r>
-        <w:t xml:space="preserve"> = 2.0%) with the belief that a stimulus was real (</w:t>
+        <w:t xml:space="preserve"> = 2.0%) </w:t>
+      </w:r>
+      <w:r>
+        <w:t>with the belief that a stimulus was real (</w:t>
       </w:r>
       <m:oMath>
         <m:sSub>
@@ -1660,7 +1913,13 @@
               <w:rPr>
                 <w:rFonts w:ascii="Cambria Math" w:hAnsi="Cambria Math"/>
               </w:rPr>
-              <m:t>poly1</m:t>
+              <m:t>poly</m:t>
+            </m:r>
+            <m:r>
+              <w:rPr>
+                <w:rFonts w:ascii="Cambria Math" w:hAnsi="Cambria Math"/>
+              </w:rPr>
+              <m:t>1</m:t>
             </m:r>
           </m:sub>
         </m:sSub>
@@ -1703,7 +1962,13 @@
           <w:rPr>
             <w:rFonts w:ascii="Cambria Math" w:hAnsi="Cambria Math"/>
           </w:rPr>
-          <m:t> CI</m:t>
+          <m:t> </m:t>
+        </m:r>
+        <m:r>
+          <w:rPr>
+            <w:rFonts w:ascii="Cambria Math" w:hAnsi="Cambria Math"/>
+          </w:rPr>
+          <m:t>CI</m:t>
         </m:r>
         <m:r>
           <m:rPr>
@@ -1826,7 +2091,13 @@
               <w:rPr>
                 <w:rFonts w:ascii="Cambria Math" w:hAnsi="Cambria Math"/>
               </w:rPr>
-              <m:t>poly2</m:t>
+              <m:t>poly</m:t>
+            </m:r>
+            <m:r>
+              <w:rPr>
+                <w:rFonts w:ascii="Cambria Math" w:hAnsi="Cambria Math"/>
+              </w:rPr>
+              <m:t>2</m:t>
             </m:r>
           </m:sub>
         </m:sSub>
@@ -1869,7 +2140,13 @@
           <w:rPr>
             <w:rFonts w:ascii="Cambria Math" w:hAnsi="Cambria Math"/>
           </w:rPr>
-          <m:t> CI</m:t>
+          <m:t> </m:t>
+        </m:r>
+        <m:r>
+          <w:rPr>
+            <w:rFonts w:ascii="Cambria Math" w:hAnsi="Cambria Math"/>
+          </w:rPr>
+          <m:t>CI</m:t>
         </m:r>
         <m:r>
           <m:rPr>
@@ -1992,7 +2269,13 @@
               <w:rPr>
                 <w:rFonts w:ascii="Cambria Math" w:hAnsi="Cambria Math"/>
               </w:rPr>
-              <m:t>poly2</m:t>
+              <m:t>poly</m:t>
+            </m:r>
+            <m:r>
+              <w:rPr>
+                <w:rFonts w:ascii="Cambria Math" w:hAnsi="Cambria Math"/>
+              </w:rPr>
+              <m:t>2</m:t>
             </m:r>
           </m:sub>
         </m:sSub>
@@ -2035,7 +2318,13 @@
           <w:rPr>
             <w:rFonts w:ascii="Cambria Math" w:hAnsi="Cambria Math"/>
           </w:rPr>
-          <m:t> CI</m:t>
+          <m:t> </m:t>
+        </m:r>
+        <m:r>
+          <w:rPr>
+            <w:rFonts w:ascii="Cambria Math" w:hAnsi="Cambria Math"/>
+          </w:rPr>
+          <m:t>CI</m:t>
         </m:r>
         <m:r>
           <m:rPr>
@@ -2158,7 +2447,13 @@
               <w:rPr>
                 <w:rFonts w:ascii="Cambria Math" w:hAnsi="Cambria Math"/>
               </w:rPr>
-              <m:t>poly2</m:t>
+              <m:t>poly</m:t>
+            </m:r>
+            <m:r>
+              <w:rPr>
+                <w:rFonts w:ascii="Cambria Math" w:hAnsi="Cambria Math"/>
+              </w:rPr>
+              <m:t>2</m:t>
             </m:r>
           </m:sub>
         </m:sSub>
@@ -2201,7 +2496,13 @@
           <w:rPr>
             <w:rFonts w:ascii="Cambria Math" w:hAnsi="Cambria Math"/>
           </w:rPr>
-          <m:t> CI</m:t>
+          <m:t> </m:t>
+        </m:r>
+        <m:r>
+          <w:rPr>
+            <w:rFonts w:ascii="Cambria Math" w:hAnsi="Cambria Math"/>
+          </w:rPr>
+          <m:t>CI</m:t>
         </m:r>
         <m:r>
           <m:rPr>
@@ -2339,7 +2640,13 @@
               <w:rPr>
                 <w:rFonts w:ascii="Cambria Math" w:hAnsi="Cambria Math"/>
               </w:rPr>
-              <m:t>poly2</m:t>
+              <m:t>poly</m:t>
+            </m:r>
+            <m:r>
+              <w:rPr>
+                <w:rFonts w:ascii="Cambria Math" w:hAnsi="Cambria Math"/>
+              </w:rPr>
+              <m:t>2</m:t>
             </m:r>
           </m:sub>
         </m:sSub>
@@ -2382,7 +2689,13 @@
           <w:rPr>
             <w:rFonts w:ascii="Cambria Math" w:hAnsi="Cambria Math"/>
           </w:rPr>
-          <m:t> CI</m:t>
+          <m:t> </m:t>
+        </m:r>
+        <m:r>
+          <w:rPr>
+            <w:rFonts w:ascii="Cambria Math" w:hAnsi="Cambria Math"/>
+          </w:rPr>
+          <m:t>CI</m:t>
         </m:r>
         <m:r>
           <m:rPr>
@@ -2560,7 +2873,13 @@
               <w:rPr>
                 <w:rFonts w:ascii="Cambria Math" w:hAnsi="Cambria Math"/>
               </w:rPr>
-              <m:t>poly1</m:t>
+              <m:t>poly</m:t>
+            </m:r>
+            <m:r>
+              <w:rPr>
+                <w:rFonts w:ascii="Cambria Math" w:hAnsi="Cambria Math"/>
+              </w:rPr>
+              <m:t>1</m:t>
             </m:r>
           </m:sub>
         </m:sSub>
@@ -2603,7 +2922,13 @@
           <w:rPr>
             <w:rFonts w:ascii="Cambria Math" w:hAnsi="Cambria Math"/>
           </w:rPr>
-          <m:t> CI</m:t>
+          <m:t> </m:t>
+        </m:r>
+        <m:r>
+          <w:rPr>
+            <w:rFonts w:ascii="Cambria Math" w:hAnsi="Cambria Math"/>
+          </w:rPr>
+          <m:t>CI</m:t>
         </m:r>
         <m:r>
           <m:rPr>
@@ -2726,7 +3051,13 @@
               <w:rPr>
                 <w:rFonts w:ascii="Cambria Math" w:hAnsi="Cambria Math"/>
               </w:rPr>
-              <m:t>poly2</m:t>
+              <m:t>poly</m:t>
+            </m:r>
+            <m:r>
+              <w:rPr>
+                <w:rFonts w:ascii="Cambria Math" w:hAnsi="Cambria Math"/>
+              </w:rPr>
+              <m:t>2</m:t>
             </m:r>
           </m:sub>
         </m:sSub>
@@ -2769,7 +3100,13 @@
           <w:rPr>
             <w:rFonts w:ascii="Cambria Math" w:hAnsi="Cambria Math"/>
           </w:rPr>
-          <m:t> CI</m:t>
+          <m:t> </m:t>
+        </m:r>
+        <m:r>
+          <w:rPr>
+            <w:rFonts w:ascii="Cambria Math" w:hAnsi="Cambria Math"/>
+          </w:rPr>
+          <m:t>CI</m:t>
         </m:r>
         <m:r>
           <m:rPr>
@@ -2938,7 +3275,13 @@
               <w:rPr>
                 <w:rFonts w:ascii="Cambria Math" w:hAnsi="Cambria Math"/>
               </w:rPr>
-              <m:t>poly1</m:t>
+              <m:t>poly</m:t>
+            </m:r>
+            <m:r>
+              <w:rPr>
+                <w:rFonts w:ascii="Cambria Math" w:hAnsi="Cambria Math"/>
+              </w:rPr>
+              <m:t>1</m:t>
             </m:r>
           </m:sub>
         </m:sSub>
@@ -2981,7 +3324,13 @@
           <w:rPr>
             <w:rFonts w:ascii="Cambria Math" w:hAnsi="Cambria Math"/>
           </w:rPr>
-          <m:t> CI</m:t>
+          <m:t> </m:t>
+        </m:r>
+        <m:r>
+          <w:rPr>
+            <w:rFonts w:ascii="Cambria Math" w:hAnsi="Cambria Math"/>
+          </w:rPr>
+          <m:t>CI</m:t>
         </m:r>
         <m:r>
           <m:rPr>
@@ -3117,7 +3466,13 @@
               <w:rPr>
                 <w:rFonts w:ascii="Cambria Math" w:hAnsi="Cambria Math"/>
               </w:rPr>
-              <m:t>poly2</m:t>
+              <m:t>poly</m:t>
+            </m:r>
+            <m:r>
+              <w:rPr>
+                <w:rFonts w:ascii="Cambria Math" w:hAnsi="Cambria Math"/>
+              </w:rPr>
+              <m:t>2</m:t>
             </m:r>
           </m:sub>
         </m:sSub>
@@ -3160,7 +3515,13 @@
           <w:rPr>
             <w:rFonts w:ascii="Cambria Math" w:hAnsi="Cambria Math"/>
           </w:rPr>
-          <m:t> CI</m:t>
+          <m:t> </m:t>
+        </m:r>
+        <m:r>
+          <w:rPr>
+            <w:rFonts w:ascii="Cambria Math" w:hAnsi="Cambria Math"/>
+          </w:rPr>
+          <m:t>CI</m:t>
         </m:r>
         <m:r>
           <m:rPr>
@@ -3283,7 +3644,13 @@
               <w:rPr>
                 <w:rFonts w:ascii="Cambria Math" w:hAnsi="Cambria Math"/>
               </w:rPr>
-              <m:t>poly2</m:t>
+              <m:t>poly</m:t>
+            </m:r>
+            <m:r>
+              <w:rPr>
+                <w:rFonts w:ascii="Cambria Math" w:hAnsi="Cambria Math"/>
+              </w:rPr>
+              <m:t>2</m:t>
             </m:r>
           </m:sub>
         </m:sSub>
@@ -3326,7 +3693,13 @@
           <w:rPr>
             <w:rFonts w:ascii="Cambria Math" w:hAnsi="Cambria Math"/>
           </w:rPr>
-          <m:t> CI</m:t>
+          <m:t> </m:t>
+        </m:r>
+        <m:r>
+          <w:rPr>
+            <w:rFonts w:ascii="Cambria Math" w:hAnsi="Cambria Math"/>
+          </w:rPr>
+          <m:t>CI</m:t>
         </m:r>
         <m:r>
           <m:rPr>
@@ -3425,7 +3798,10 @@
         </m:r>
       </m:oMath>
       <w:r>
-        <w:t>), suggesting that non-trustworthy and highly trustworthy faces were rated with more confidence than average faces.</w:t>
+        <w:t xml:space="preserve">), suggesting that </w:t>
+      </w:r>
+      <w:r>
+        <w:t>non-trustworthy and highly trustworthy faces were rated with more confidence than average faces.</w:t>
       </w:r>
     </w:p>
     <w:p>
@@ -3495,7 +3871,13 @@
               <w:rPr>
                 <w:rFonts w:ascii="Cambria Math" w:hAnsi="Cambria Math"/>
               </w:rPr>
-              <m:t>poly1</m:t>
+              <m:t>poly</m:t>
+            </m:r>
+            <m:r>
+              <w:rPr>
+                <w:rFonts w:ascii="Cambria Math" w:hAnsi="Cambria Math"/>
+              </w:rPr>
+              <m:t>1</m:t>
             </m:r>
           </m:sub>
         </m:sSub>
@@ -3538,7 +3920,13 @@
           <w:rPr>
             <w:rFonts w:ascii="Cambria Math" w:hAnsi="Cambria Math"/>
           </w:rPr>
-          <m:t> CI</m:t>
+          <m:t> </m:t>
+        </m:r>
+        <m:r>
+          <w:rPr>
+            <w:rFonts w:ascii="Cambria Math" w:hAnsi="Cambria Math"/>
+          </w:rPr>
+          <m:t>CI</m:t>
         </m:r>
         <m:r>
           <m:rPr>
@@ -3661,7 +4049,13 @@
               <w:rPr>
                 <w:rFonts w:ascii="Cambria Math" w:hAnsi="Cambria Math"/>
               </w:rPr>
-              <m:t>poly1</m:t>
+              <m:t>poly</m:t>
+            </m:r>
+            <m:r>
+              <w:rPr>
+                <w:rFonts w:ascii="Cambria Math" w:hAnsi="Cambria Math"/>
+              </w:rPr>
+              <m:t>1</m:t>
             </m:r>
           </m:sub>
         </m:sSub>
@@ -3704,7 +4098,13 @@
           <w:rPr>
             <w:rFonts w:ascii="Cambria Math" w:hAnsi="Cambria Math"/>
           </w:rPr>
-          <m:t> CI</m:t>
+          <m:t> </m:t>
+        </m:r>
+        <m:r>
+          <w:rPr>
+            <w:rFonts w:ascii="Cambria Math" w:hAnsi="Cambria Math"/>
+          </w:rPr>
+          <m:t>CI</m:t>
         </m:r>
         <m:r>
           <m:rPr>
@@ -3912,7 +4312,13 @@
           <w:rPr>
             <w:rFonts w:ascii="Cambria Math" w:hAnsi="Cambria Math"/>
           </w:rPr>
-          <m:t> CI</m:t>
+          <m:t> </m:t>
+        </m:r>
+        <m:r>
+          <w:rPr>
+            <w:rFonts w:ascii="Cambria Math" w:hAnsi="Cambria Math"/>
+          </w:rPr>
+          <m:t>CI</m:t>
         </m:r>
         <m:r>
           <m:rPr>
@@ -4087,7 +4493,13 @@
           <w:rPr>
             <w:rFonts w:ascii="Cambria Math" w:hAnsi="Cambria Math"/>
           </w:rPr>
-          <m:t> CI</m:t>
+          <m:t> </m:t>
+        </m:r>
+        <m:r>
+          <w:rPr>
+            <w:rFonts w:ascii="Cambria Math" w:hAnsi="Cambria Math"/>
+          </w:rPr>
+          <m:t>CI</m:t>
         </m:r>
         <m:r>
           <m:rPr>
@@ -4261,7 +4673,13 @@
           <w:rPr>
             <w:rFonts w:ascii="Cambria Math" w:hAnsi="Cambria Math"/>
           </w:rPr>
-          <m:t> CI</m:t>
+          <m:t> </m:t>
+        </m:r>
+        <m:r>
+          <w:rPr>
+            <w:rFonts w:ascii="Cambria Math" w:hAnsi="Cambria Math"/>
+          </w:rPr>
+          <m:t>CI</m:t>
         </m:r>
         <m:r>
           <m:rPr>
@@ -4418,7 +4836,13 @@
           <w:rPr>
             <w:rFonts w:ascii="Cambria Math" w:hAnsi="Cambria Math"/>
           </w:rPr>
-          <m:t> CI</m:t>
+          <m:t> </m:t>
+        </m:r>
+        <m:r>
+          <w:rPr>
+            <w:rFonts w:ascii="Cambria Math" w:hAnsi="Cambria Math"/>
+          </w:rPr>
+          <m:t>CI</m:t>
         </m:r>
         <m:r>
           <m:rPr>
@@ -4595,7 +5019,13 @@
           <w:rPr>
             <w:rFonts w:ascii="Cambria Math" w:hAnsi="Cambria Math"/>
           </w:rPr>
-          <m:t> CI</m:t>
+          <m:t> </m:t>
+        </m:r>
+        <m:r>
+          <w:rPr>
+            <w:rFonts w:ascii="Cambria Math" w:hAnsi="Cambria Math"/>
+          </w:rPr>
+          <m:t>CI</m:t>
         </m:r>
         <m:r>
           <m:rPr>
@@ -4761,7 +5191,13 @@
           <w:rPr>
             <w:rFonts w:ascii="Cambria Math" w:hAnsi="Cambria Math"/>
           </w:rPr>
-          <m:t> CI</m:t>
+          <m:t> </m:t>
+        </m:r>
+        <m:r>
+          <w:rPr>
+            <w:rFonts w:ascii="Cambria Math" w:hAnsi="Cambria Math"/>
+          </w:rPr>
+          <m:t>CI</m:t>
         </m:r>
         <m:r>
           <m:rPr>
@@ -4937,7 +5373,13 @@
           <w:rPr>
             <w:rFonts w:ascii="Cambria Math" w:hAnsi="Cambria Math"/>
           </w:rPr>
-          <m:t> CI</m:t>
+          <m:t> </m:t>
+        </m:r>
+        <m:r>
+          <w:rPr>
+            <w:rFonts w:ascii="Cambria Math" w:hAnsi="Cambria Math"/>
+          </w:rPr>
+          <m:t>CI</m:t>
         </m:r>
         <m:r>
           <m:rPr>
@@ -5112,7 +5554,13 @@
           <w:rPr>
             <w:rFonts w:ascii="Cambria Math" w:hAnsi="Cambria Math"/>
           </w:rPr>
-          <m:t> CI</m:t>
+          <m:t> </m:t>
+        </m:r>
+        <m:r>
+          <w:rPr>
+            <w:rFonts w:ascii="Cambria Math" w:hAnsi="Cambria Math"/>
+          </w:rPr>
+          <m:t>CI</m:t>
         </m:r>
         <m:r>
           <m:rPr>
@@ -5286,7 +5734,13 @@
           <w:rPr>
             <w:rFonts w:ascii="Cambria Math" w:hAnsi="Cambria Math"/>
           </w:rPr>
-          <m:t> CI</m:t>
+          <m:t> </m:t>
+        </m:r>
+        <m:r>
+          <w:rPr>
+            <w:rFonts w:ascii="Cambria Math" w:hAnsi="Cambria Math"/>
+          </w:rPr>
+          <m:t>CI</m:t>
         </m:r>
         <m:r>
           <m:rPr>
@@ -5470,7 +5924,13 @@
           <w:rPr>
             <w:rFonts w:ascii="Cambria Math" w:hAnsi="Cambria Math"/>
           </w:rPr>
-          <m:t> CI</m:t>
+          <m:t> </m:t>
+        </m:r>
+        <m:r>
+          <w:rPr>
+            <w:rFonts w:ascii="Cambria Math" w:hAnsi="Cambria Math"/>
+          </w:rPr>
+          <m:t>CI</m:t>
         </m:r>
         <m:r>
           <m:rPr>
@@ -5636,7 +6096,13 @@
           <w:rPr>
             <w:rFonts w:ascii="Cambria Math" w:hAnsi="Cambria Math"/>
           </w:rPr>
-          <m:t> CI</m:t>
+          <m:t> </m:t>
+        </m:r>
+        <m:r>
+          <w:rPr>
+            <w:rFonts w:ascii="Cambria Math" w:hAnsi="Cambria Math"/>
+          </w:rPr>
+          <m:t>CI</m:t>
         </m:r>
         <m:r>
           <m:rPr>
@@ -5752,7 +6218,10 @@
         <w:pStyle w:val="BodyText"/>
       </w:pPr>
       <w:r>
-        <w:t>Questions pertaining to the attitude towards AI were reduced to 3 dimensions through factor analysis, labelled AI-Enthusiasm (loaded by items expressing interest and excitement in AI development and applications), AI-Realness (loaded by items expressing positive opinions on the ability of AI to create realistic material), and AI-Danger (loaded by items expressing concerns on the unethical misuse of AI technology). However, only AI-Enthusiasm displayed a significant positive relationship with the confidence in both real and fake judgements (</w:t>
+        <w:t xml:space="preserve">Questions pertaining to the attitude towards AI were reduced to 3 dimensions through factor analysis, labelled AI-Enthusiasm (loaded by items expressing interest and excitement in AI development and applications), AI-Realness (loaded by items expressing positive opinions on the ability of AI to create realistic material), and AI-Danger (loaded by items expressing concerns on the unethical misuse of AI technology). However, only AI-Enthusiasm displayed a significant positive relationship with the confidence </w:t>
+      </w:r>
+      <w:r>
+        <w:t>in both real and fake judgements (</w:t>
       </w:r>
       <m:oMath>
         <m:sSub>
@@ -5819,7 +6288,13 @@
           <w:rPr>
             <w:rFonts w:ascii="Cambria Math" w:hAnsi="Cambria Math"/>
           </w:rPr>
-          <m:t> CI</m:t>
+          <m:t> </m:t>
+        </m:r>
+        <m:r>
+          <w:rPr>
+            <w:rFonts w:ascii="Cambria Math" w:hAnsi="Cambria Math"/>
+          </w:rPr>
+          <m:t>CI</m:t>
         </m:r>
         <m:r>
           <m:rPr>
@@ -5985,7 +6460,13 @@
           <w:rPr>
             <w:rFonts w:ascii="Cambria Math" w:hAnsi="Cambria Math"/>
           </w:rPr>
-          <m:t> CI</m:t>
+          <m:t> </m:t>
+        </m:r>
+        <m:r>
+          <w:rPr>
+            <w:rFonts w:ascii="Cambria Math" w:hAnsi="Cambria Math"/>
+          </w:rPr>
+          <m:t>CI</m:t>
         </m:r>
         <m:r>
           <m:rPr>
@@ -6091,8 +6572,8 @@
       <w:pPr>
         <w:pStyle w:val="Heading2"/>
       </w:pPr>
-      <w:bookmarkStart w:id="5" w:name="discussion"/>
-      <w:bookmarkEnd w:id="4"/>
+      <w:bookmarkStart w:id="26" w:name="discussion"/>
+      <w:bookmarkEnd w:id="25"/>
       <w:r>
         <w:lastRenderedPageBreak/>
         <w:t>Discussion</w:t>
@@ -6103,7 +6584,10 @@
         <w:pStyle w:val="FirstParagraph"/>
       </w:pPr>
       <w:r>
-        <w:t>This study aimed at investigating the effect of facial ratings (attractiveness, beauty, trustworthiness and familiarity) on simulation monitoring, i.e., on the belief that a stimulus was artificially generated. Most strikingly, despite all the stimuli being real faces from the same database, all participants believed (to high degrees of confidence) that a significant proportion of them were fake. This finding not only attests to the effectiveness of our instructions, but highlights the current levels of expectation regarding CGI technology. The strong impact of prior expectations and information on reality beliefs underlines the volatility of our sense of reality. In fact, stimuli-related and participant-related characteristics accounted together for less than 20% of the beliefs variance, suggesting a large contribution of other subjective processes.</w:t>
+        <w:t>This study aimed at investigating the effect of facial ratings (attractiveness, beauty, trustworthiness and familiarity) on simulation monitoring, i.e., on the belief that a stimulus was artificially generated. Most strikingly, despite all the stimuli being real faces from the same database, all participants believed (to high degrees of confidence) that a significant proportion of them were fake. This finding not only attests to the effectiveness of our instructions, but highlights the current levels of exp</w:t>
+      </w:r>
+      <w:r>
+        <w:t>ectation regarding CGI technology. The strong impact of prior expectations and information on reality beliefs underlines the volatility of our sense of reality. In fact, stimuli-related and participant-related characteristics accounted together for less than 20% of the beliefs variance, suggesting a large contribution of other subjective processes.</w:t>
       </w:r>
     </w:p>
     <w:p>
@@ -6111,7 +6595,10 @@
         <w:pStyle w:val="BodyText"/>
       </w:pPr>
       <w:r>
-        <w:t>Although attractiveness did not seem to be the primary drive underlying simulation monitoring of face images, we do nonetheless report significant associations, with different patterns observed depending on the participant’s gender. The quadratic relationship found for female participants is aligned with our hypothesis that salient faces (i.e., rated as very attractive or very unattractive) are judged to be more real. The fact that this effect did not reach significance for beauty underlines that attractiveness judgement, and its role in simulation monitoring, is a multidimensional construct that cannot be reduced to physical facial attractiveness, in particular for women (Buunk et al., 2002; Qi &amp; Ying, 2022). In fact, female participants were more confident in judging faces as fake only when they were rated very high or low on beauty, suggesting that physical beauty and attractiveness are not analogous in their effects on simulation monitoring decisions.</w:t>
+        <w:t>Although attractiveness did not seem to be the primary drive underlying simulation monitoring of face images, we do nonetheless report significant associations, with different patterns observed depending on the participant’s gender. The quadratic relationship found for female participants is aligned with our hypothesis that salient faces (i.e., rated as very attractive or very unattractive) are judged to be more real. The fact that this effect did not reach significance for beauty underlines that attractive</w:t>
+      </w:r>
+      <w:r>
+        <w:t>ness judgement, and its role in simulation monitoring, is a multidimensional construct that cannot be reduced to physical facial attractiveness, in particular for women (Buunk et al., 2002; Qi &amp; Ying, 2022). In fact, female participants were more confident in judging faces as fake only when they were rated very high or low on beauty, suggesting that physical beauty and attractiveness are not analogous in their effects on simulation monitoring decisions.</w:t>
       </w:r>
     </w:p>
     <w:p>
@@ -6123,7 +6610,16 @@
       </w:r>
       <w:r>
         <w:lastRenderedPageBreak/>
-        <w:t>evolutionary lens. Specifically, males purportedly place more emphasis on facial attractiveness as a sign of reproductive potential, as compared with females, who tend to value characteristics signaling resource acquisition capabilities (Buunk et al., 2002; Fink et al., 2006; Qi &amp; Ying, 2022). It is thus possible that the evolutionary weight associated with attractiveness skewed the perceived saliency of attractive faces for men, rendering them significantly more salient than unattractive faces, and in turn distorting the relationship with simulation monitoring.  However, future studies should test this saliency-based hypothesis by measuring constructs closer to salience and its effects, for instance using neuroimaging (Indovina &amp; Macaluso, 2007; Lou et al., 2015) or physiological markers (e.g., heart rate deceleration, Skora et al., 2022).</w:t>
+        <w:t>evolutionary lens. Specifically, males purportedly place more emphasis on facial attractiveness as a sign of reproductive potential, as compared with females, who tend to value characteristics signaling resource acquisition capabilities (Buunk et al., 2002; Fink et al., 2006; Qi &amp; Ying, 2022). It is thus possible that the evolutionary weight associated with attractiveness skewed the perceived saliency of attractive faces for men, rendering them significantly more salient than unattractive faces, and in turn</w:t>
+      </w:r>
+      <w:r>
+        <w:t xml:space="preserve"> distorting the relationship with simulation monitoring.  However, future studies should test this saliency-based hypothesis by measuring constructs closer to salience and its effects, for instance using neuroimaging (Indovina &amp; Macaluso, 2007; Lou et al., 2015) or physiological </w:t>
+      </w:r>
+      <w:r>
+        <w:t>markers (</w:t>
+      </w:r>
+      <w:r>
+        <w:t>e.g., heart rate deceleration, Skora et al., 2022).</w:t>
       </w:r>
     </w:p>
     <w:p>
@@ -6131,7 +6627,10 @@
         <w:pStyle w:val="BodyText"/>
       </w:pPr>
       <w:r>
-        <w:t>Our findings do not support the existence of a strong link between perceived trustworthiness and reality judgments. Given prior evidence that faces presented as computer-generated were rated less trustworthy (Balas &amp; Pacella, 2017; Hoogers, 2021; Liefooghe et al., 2022), we expected such a linear association to be more clearly present. However, our results suggest a relationship with confidence ratings, especially for women, whereby faces judged with low and high trustworthiness are judged as real and fake with higher confidence. One of the underlying mechanisms that possibly contributed to this dimorphism could be the increased risk-taking aversion reported in females (explained evolutionarily as a compromise to their reproductive potential, Van Den Akker et al., 2020), to which perceived facial trustworthiness relates (Hou &amp; Liu, 2019). Future studies should clarify the role of trustworthiness both as a predictor and outcome of reality beliefs.</w:t>
+        <w:t xml:space="preserve">Our findings do not support the existence of a strong link between perceived trustworthiness and reality judgments. Given prior evidence that faces presented as computer-generated were rated less trustworthy (Balas &amp; Pacella, 2017; Hoogers, 2021; Liefooghe et al., 2022), we expected such a linear association to be more clearly present. However, our results suggest a relationship with confidence ratings, especially for women, whereby faces judged with low and high trustworthiness are judged as real and fake </w:t>
+      </w:r>
+      <w:r>
+        <w:t>with higher confidence. One of the underlying mechanisms that possibly contributed to this dimorphism could be the increased risk-taking aversion reported in females (explained evolutionarily as a compromise to their reproductive potential, Van Den Akker et al., 2020), to which perceived facial trustworthiness relates (Hou &amp; Liu, 2019). Future studies should clarify the role of trustworthiness both as a predictor and outcome of reality beliefs.</w:t>
       </w:r>
     </w:p>
     <w:p>
@@ -6143,7 +6642,10 @@
       </w:r>
       <w:r>
         <w:lastRenderedPageBreak/>
-        <w:t>confidence of reality beliefs. Although the familiarity measure was not a “recognition” measure, evidence from studies pertaining to the latter could be linked, reporting better face memory for females (Lewin &amp; Herlitz, 2002; Mishra et al., 2019; Sommer et al., 2013), as well as an overconfidence in face recall for males (Bailey, 2021; Herbst, 2020). However, it should be noted that the distribution of familiarity ratings was strongly skewed, and only a low number of pictures was rated as highly familiar. As such, future studies should clarify this point by experimentally manipulating familiarity, for instance by modulating the amount of exposure to items before querying the simulation monitoring judgements.</w:t>
+        <w:t>confidence of reality beliefs. Although the familiarity measure was not a “recognition” measure, evidence from studies pertaining to the latter could be linked, reporting better face memory for females (Lewin &amp; Herlitz, 2002; Mishra et al., 2019; Sommer et al., 2013), as well as an overconfidence in face recall for males (Bailey, 2021; Herbst, 2020). However, it should be noted that the distribution of familiarity ratings was strongly skewed, and only a low number of pictures was rated as highly familiar. A</w:t>
+      </w:r>
+      <w:r>
+        <w:t>s such, future studies should clarify this point by experimentally manipulating familiarity, for instance by modulating the amount of exposure to items before querying the simulation monitoring judgements.</w:t>
       </w:r>
     </w:p>
     <w:p>
@@ -6151,7 +6653,10 @@
         <w:pStyle w:val="BodyText"/>
       </w:pPr>
       <w:r>
-        <w:t>Regarding the role of inter-individual characteristics in simulation monitoring tendencies, we found higher scores of honesty-humility - a trait related to an increased risk perception and aversion (Levidi et al., 2022; Weller &amp; Thulin, 2012) - to be related to a lower confidence in simulation monitoring judgements. Notably, greater narcissistic tendencies in dimensions such as acclaim seeking were associated with a higher number of faces judged as real. This is in line with recent research which found people with higher narcissism scores less likely to engage in analytical reasoning strategies such as reflective thinking (Ahadzadeh et al., 2021; Littrell et al., 2020), and to be more vigilant and attentive to external stimuli (Carolan, 2017; Eddy, 2021; Grapsas et al., 2020).</w:t>
+        <w:t>Regarding the role of inter-individual characteristics in simulation monitoring tendencies, we found higher scores of honesty-humility - a trait related to an increased risk perception and aversion (Levidi et al., 2022; Weller &amp; Thulin, 2012) - to be related to a lower confidence in simulation monitoring judgements. Notably, greater narcissistic tendencies in dimensions such as acclaim seeking were associated with a higher number of faces judged as real. This is in line with recent research which found peop</w:t>
+      </w:r>
+      <w:r>
+        <w:t>le with higher narcissism scores less likely to engage in analytical reasoning strategies such as reflective thinking (Ahadzadeh et al., 2021; Littrell et al., 2020), and to be more vigilant and attentive to external stimuli (Carolan, 2017; Eddy, 2021; Grapsas et al., 2020).</w:t>
       </w:r>
     </w:p>
     <w:p>
@@ -6159,11 +6664,17 @@
         <w:pStyle w:val="BodyText"/>
       </w:pPr>
       <w:r>
-        <w:t xml:space="preserve">Moreover, putting the significant positive links between narcissistic acclaim seeking and confidence judgements in perspective with the negative correlation between honesty-humility and narcissism (Hodson et al., 2018), we confirm previous evidence regarding the relationship between narcissistic grandiosity and over-confidence in decision-making (Brunell &amp; Buelow, 2017; Campbell et al., 2004; Chatterjee &amp; Pollock, 2017; O’Reilly &amp; Hall, 2021). Although an inverse effect was found for the narcissistic facet of authoritativeness, we interpret this </w:t>
+        <w:t xml:space="preserve">Moreover, putting the significant positive links between narcissistic acclaim seeking and confidence judgements in perspective with the negative correlation between honesty-humility and narcissism (Hodson et al., 2018), we confirm previous evidence regarding the relationship between narcissistic grandiosity and over-confidence in decision-making (Brunell &amp; Buelow, 2017; Campbell et al., 2004; Chatterjee &amp; Pollock, 2017; O’Reilly &amp; Hall, 2021). Although an inverse effect was found for the narcissistic facet </w:t>
+      </w:r>
+      <w:r>
+        <w:t xml:space="preserve">of authoritativeness, we interpret this </w:t>
       </w:r>
       <w:r>
         <w:lastRenderedPageBreak/>
-        <w:t>relationship as related to a higher response assertiveness. Taken together, these results suggest that participants with low humility and high recognition desires are more confident in their judgement regarding the real or fake nature of ambiguous stimuli. Alternatively, participants with opposite traits might perceive a higher risk in the decision-making process and its potential consequences (e.g., being seen as bad at the task at hand), resulting in more conservative confidence ratings.</w:t>
+        <w:t>relationship as related to a higher response assertiveness. Taken together, these results suggest that participants with low humility and high recognition desires are more confident in their judgement regarding the real or fake nature of ambiguous stimuli. Alternatively, participants with opposite traits might perceive a higher risk in the decision-making process and its potential consequences (e.g., being seen as bad at the task at hand), resulting in more conservati</w:t>
+      </w:r>
+      <w:r>
+        <w:t>ve confidence ratings.</w:t>
       </w:r>
     </w:p>
     <w:p>
@@ -6171,7 +6682,10 @@
         <w:pStyle w:val="BodyText"/>
       </w:pPr>
       <w:r>
-        <w:t>Our findings suggest - though with low certainty - a potential positive link between paranoid ideation and the tendency to believe that the stimuli were real. Given previous reports that people with higher levels of paranoia are more sensitive to cues of social threat (Fornells-Ambrojo et al., 2015; Freeman et al., 2003; King &amp; Dudley, 2017), it is plausible that paranoid traits confer greater saliency and emotionality to observed faces, hence increasing perceptions of its realness. This hypothesis, if confirmed by future studies, would be in line with previous findings that persecutory delusions are predicted by a greater sense of presence in VR environments populated with virtual characters (Freeman et al., 2005).</w:t>
+        <w:t>Our findings suggest - though with low certainty - a potential positive link between paranoid ideation and the tendency to believe that the stimuli were real. Given previous reports that people with higher levels of paranoia are more sensitive to cues of social threat (Fornells-Ambrojo et al., 2015; Freeman et al., 2003; King &amp; Dudley, 2017), it is plausible that paranoid traits confer greater saliency and emotionality to observed faces, hence increasing perceptions of its realness. This hypothesis, if conf</w:t>
+      </w:r>
+      <w:r>
+        <w:t>irmed by future studies, would be in line with previous findings that persecutory delusions are predicted by a greater sense of presence in VR environments populated with virtual characters (Freeman et al., 2005).</w:t>
       </w:r>
     </w:p>
     <w:p>
@@ -6179,7 +6693,10 @@
         <w:pStyle w:val="BodyText"/>
       </w:pPr>
       <w:r>
-        <w:t xml:space="preserve">Despite the ubiquity of AI, the literature pertaining to the influence of people’s AI attitudes on simulation monitoring is scarce. Contrary to our expectations, we did not find evidence for the role of participants’ expectations regarding the capabilities of AI technology (in terms of the realism of its productions). Instead, we found only one’s enthusiasm about AI technology to be related to an increased confidence in simulation monitoring ratings. This could potentially be because participants with a highly positive attitude towards AI perceive themselves as having greater knowledge about AI and its capabilities (Said et al., 2022), hence permitting themselves to be more confident in their simulation monitoring decisions. In fact, this result is in line with reports that AI attitudes interacts with people’s perceived self-knowledge to </w:t>
+        <w:t>Despite the ubiquity of AI, the literature pertaining to the influence of people’s AI attitudes on simulation monitoring is scarce. Contrary to our expectations, we did not find evidence for the role of participants’ expectations regarding the capabilities of AI technology (in terms of the realism of its productions). Instead, we found only one’s enthusiasm about AI technology to be related to an increased confidence in simulation monitoring ratings. This could potentially be because participants with a hig</w:t>
+      </w:r>
+      <w:r>
+        <w:t xml:space="preserve">hly positive attitude towards AI perceive themselves as having greater knowledge about AI and its capabilities (Said et al., 2022), hence permitting themselves to be more confident in their simulation monitoring decisions. In fact, this result is in line with reports that AI attitudes interacts with people’s perceived self-knowledge to </w:t>
       </w:r>
       <w:r>
         <w:lastRenderedPageBreak/>
@@ -6191,7 +6708,13 @@
         <w:pStyle w:val="BodyText"/>
       </w:pPr>
       <w:r>
-        <w:t>On a methodological level, although the order of presentation of the facial images was randomized to reduce effects of adaptation, participants were more confident in their judgements for faces perceived as real following a shorter re-exposure delay. Such shorter durations could be associated with the faces being better remembered and appearing more familiar, thereby triggering self-referential and autobiographical memory processing during the repeated display (Abraham &amp; Von Cramon, 2009; Gobbini et al., 2013; Taylor et al., 2009). Indeed, this finding is consistent with studies in which fictional stimuli that were associated with familiarity up-regulated emotions, biasing its salience and perceived realness (Makowski et al., 2017; Sperduti et al., 2016). However, if that was the case, we would expect shorter re-exposure delays to impact the decision bias as well towards reality, rather than simply the confidence. Future studies should further investigate the modulatory effects of types and degrees of familiarity on perceived realness judgements.</w:t>
+        <w:t>On a methodological level, although the order of presentation of the facial images was randomized to reduce effects of adaptation, participants were more confident in their judgements for faces perceived as real following a shorter re-exposure delay. Such shorter durations could be associated with the faces being better remembered and appearing more familiar, thereby triggering self-referential and autobiographical memory processing during the repeated display (Abraham &amp; Von Cramon, 2009; Gobbini et al., 20</w:t>
+      </w:r>
+      <w:r>
+        <w:t>13; Taylor et al., 2009). Indeed, this finding is consistent with studies in which fictional stimuli that were associated with familiarity up-regulated emotions, biasing its salience and perceived realness (Makowski et al., 2017; Sperduti et al., 2016). However, if that was the case, we would expect shorter re-exposure delays to impact the decision bias as well towards reality, rather than simply the confidence. Future studies should further investigate the modulatory effects of types and degrees of familia</w:t>
+      </w:r>
+      <w:r>
+        <w:t>rity on perceived realness judgements.</w:t>
       </w:r>
     </w:p>
     <w:p>
@@ -6221,17 +6744,40 @@
       </w:r>
       <w:r>
         <w:lastRenderedPageBreak/>
-        <w:t xml:space="preserve">information given to participants, it might seem like our enthusiasm pertaining to the finding that most people did indeed believe a high number of stimuli to be fake might be unwarranted, since it simply affirms participants followed the instructions. However, even if that was the case, the finding that our beliefs of reality can be so easily re-programmed with simple instructions and lead to high-confidence answers remains an interesting phenomenon. </w:t>
+        <w:t xml:space="preserve">information given to participants, it might </w:t>
+      </w:r>
+      <w:del w:id="27" w:author="Microsoft Word" w:date="2024-10-24T10:21:00Z" w16du:dateUtc="2024-10-24T09:21:00Z">
+        <w:r>
+          <w:delText>seem</w:delText>
+        </w:r>
+      </w:del>
+      <w:ins w:id="28" w:author="Microsoft Word" w:date="2024-10-24T10:21:00Z" w16du:dateUtc="2024-10-24T09:21:00Z">
+        <w:r>
+          <w:t>seems</w:t>
+        </w:r>
+      </w:ins>
+      <w:r>
+        <w:t xml:space="preserve"> like our enthusiasm pertaining to the finding that most people did indeed believe a high number of stimuli to be fake might be unwarranted, since it simply affirms participants followed the instructions. However, even if that was the case, the finding that our beliefs of reality can be so easily re-programmed with simple instructions and lead to high-confidence answers remains an interesting phenomenon. </w:t>
       </w:r>
       <w:r>
         <w:rPr>
           <w:b/>
           <w:bCs/>
         </w:rPr>
-        <w:t>Moreover, it is to note that the paradigm did not explicitly instruct participants to balance their answers according to a certain distribution (e.g., 50-50) - merely providing them a description of the dataset (but participants could, and in some cases did, deviate substantially from the information provided).</w:t>
-      </w:r>
-      <w:r>
-        <w:t xml:space="preserve"> The fact that no presentation order effect was found on reality beliefs suggests that participants did not try to actively distribute their responses to match the instructions, in which case we would have expected a different pattern: for instance, the first few items judged as real (the initial “true” belief of the participants), and a bias would progressively appear towards responding “fake” (as participants realize that all stimuli are of similar nature and that they have to “make up” for the prevalence of their “real” answers to fulfil the expected proportion of responses given the instructions).</w:t>
+        <w:t>Moreover, it is to note that the paradigm did not explicitly instruct participants to balance their answ</w:t>
+      </w:r>
+      <w:r>
+        <w:rPr>
+          <w:b/>
+          <w:bCs/>
+        </w:rPr>
+        <w:t>ers according to a certain distribution (e.g., 50-50) - merely providing them a description of the dataset (but participants could, and in some cases did, deviate substantially from the information provided).</w:t>
+      </w:r>
+      <w:r>
+        <w:t xml:space="preserve"> The fact that no presentation order effect was found on reality beliefs suggests that participants did not try to actively distribute their responses to match the instructions, in which case we would have expected a different pattern: for instance, the first few items judged as real (the initial “true”</w:t>
+      </w:r>
+      <w:r>
+        <w:t xml:space="preserve"> belief of the participants), and a bias would progressively appear towards responding “fake” (as participants realize that all stimuli are of similar nature and that they have to “make up” for the prevalence of their “real” answers to fulfil the expected proportion of responses given the instructions).</w:t>
       </w:r>
     </w:p>
     <w:p>
@@ -6239,7 +6785,10 @@
         <w:pStyle w:val="BodyText"/>
       </w:pPr>
       <w:r>
-        <w:t xml:space="preserve">That said, the potential demand effect of the instructions still exists, and a control condition without the cover story with AI-generated images would in-principle be able to mitigate such confounds to some extent. However, the distinction real/fake is hard to operationalize and introduce to participants in a vacuum (simply instructing them to discriminate real from fake without providing some background information regarding the context and defining what is meant by “fake” seems hardly feasible). That being the case, future studies should study the impact of these higher-order expectations on ratings (for instance, Tucciarelli et al., 2020 found that merely mentioning that some faces were AI generated decreased, on average, </w:t>
+        <w:t>That said, the potential demand effect of the instructions still exists, and a control condition without the cover story with AI-generated images would in-principle be able to mitigate such confounds to some extent. However, the distinction real/fake is hard to operationalize and introduce to participants in a vacuum (simply instructing them to discriminate real from fake without providing some background information regarding the context and defining what is meant by “fake” seems hardly feasible). That bei</w:t>
+      </w:r>
+      <w:r>
+        <w:t xml:space="preserve">ng the case, future studies should study the impact of these higher-order expectations on ratings (for instance, Tucciarelli et al., 2020 found that merely mentioning that some faces were AI generated decreased, on average, </w:t>
       </w:r>
       <w:r>
         <w:lastRenderedPageBreak/>
@@ -6250,19 +6799,26 @@
           <w:i/>
           <w:iCs/>
         </w:rPr>
+        <w:t xml:space="preserve">but a </w:t>
+      </w:r>
+      <w:r>
+        <w:rPr>
+          <w:i/>
+          <w:iCs/>
+        </w:rPr>
+        <w:t>few</w:t>
+      </w:r>
+      <w:r>
+        <w:t xml:space="preserve"> are real” vs. “most of the images </w:t>
+      </w:r>
+      <w:r>
+        <w:rPr>
+          <w:i/>
+          <w:iCs/>
+        </w:rPr>
         <w:t>but a few</w:t>
       </w:r>
       <w:r>
-        <w:t xml:space="preserve"> are real” vs. “most of the images </w:t>
-      </w:r>
-      <w:r>
-        <w:rPr>
-          <w:i/>
-          <w:iCs/>
-        </w:rPr>
-        <w:t>but a few</w:t>
-      </w:r>
-      <w:r>
         <w:t xml:space="preserve"> are fake”) or inventing some implicit way of measuring reality belief that would not require the explicit introduction of the concept of fake vs. real to participants.</w:t>
       </w:r>
     </w:p>
@@ -6271,7 +6827,10 @@
         <w:pStyle w:val="BodyText"/>
       </w:pPr>
       <w:r>
-        <w:t xml:space="preserve">Finally, it is important to note that although consistent in their directions across models and variables, the magnitude of the effects found in the study was relatively small, suggesting that the facial appraisals measured in the study were not the key determinants of simulation monitoring. Hence, beyond exploring new potential mechanisms, future studies should include a more thorough debriefing to try to capture what conscious strategies (if any) the participants used (e.g., focusing on some features of the stimulus - like hair or eyes in the case of faces) to guide their reality beliefs. </w:t>
+        <w:t>Finally, it is important to note that although consistent in their directions across models and variables, the magnitude of the effects found in the study was relatively small, suggesting that the facial appraisals measured in the study were not the key determinants of simulation monitoring. Hence, beyond exploring new potential mechanisms, future studies should include a more thorough debriefing to try to capture what conscious strategies (if any) the participants used (e.g., focusing on some features of t</w:t>
+      </w:r>
+      <w:r>
+        <w:t xml:space="preserve">he stimulus - like hair or eyes in the case of faces) to guide their reality beliefs. </w:t>
       </w:r>
       <w:r>
         <w:rPr>
@@ -6286,7 +6845,10 @@
         <w:pStyle w:val="BodyText"/>
       </w:pPr>
       <w:r>
-        <w:t xml:space="preserve">In summary, the aim of the present study was to examine whether a subset of specific characteristics, in particular face attractiveness, significantly influences our simulation monitoring decisions. Notably, we found faces rated as attractive to be perceived as more real, with a possible sexual dimorphism affecting the shape of the relationship. We also found that inter-individual traits, such as narcissistic acclaim-seeking, honesty-humility, and paranoid ideation, were related to a systematic bias towards beliefs that the stimuli were real or fake. We </w:t>
+        <w:t>In summary, the aim of the present study was to examine whether a subset of specific characteristics, in particular face attractiveness, significantly influences our simulation monitoring decisions. Notably, we found faces rated as attractive to be perceived as more real, with a possible sexual dimorphism affecting the shape of the relationship. We also found that inter-individual traits, such as narcissistic acclaim-seeking, honesty-humility, and paranoid ideation, were related to a systematic bias towards</w:t>
+      </w:r>
+      <w:r>
+        <w:t xml:space="preserve"> beliefs that the stimuli were real or fake. We </w:t>
       </w:r>
       <w:r>
         <w:lastRenderedPageBreak/>
@@ -6297,9 +6859,9 @@
       <w:pPr>
         <w:pStyle w:val="Heading1"/>
       </w:pPr>
-      <w:bookmarkStart w:id="6" w:name="data-availability"/>
-      <w:bookmarkEnd w:id="2"/>
-      <w:bookmarkEnd w:id="5"/>
+      <w:bookmarkStart w:id="29" w:name="data-availability"/>
+      <w:bookmarkEnd w:id="26"/>
+      <w:bookmarkEnd w:id="17"/>
       <w:r>
         <w:t>Data Availability</w:t>
       </w:r>
@@ -6321,8 +6883,8 @@
       <w:pPr>
         <w:pStyle w:val="Heading1"/>
       </w:pPr>
-      <w:bookmarkStart w:id="7" w:name="references"/>
-      <w:bookmarkEnd w:id="6"/>
+      <w:bookmarkStart w:id="30" w:name="references"/>
+      <w:bookmarkEnd w:id="29"/>
       <w:r>
         <w:lastRenderedPageBreak/>
         <w:t>References</w:t>
@@ -6332,8 +6894,8 @@
       <w:pPr>
         <w:pStyle w:val="Bibliography"/>
       </w:pPr>
-      <w:bookmarkStart w:id="8" w:name="ref-abraham2009reality"/>
-      <w:bookmarkStart w:id="9" w:name="refs"/>
+      <w:bookmarkStart w:id="31" w:name="ref-abraham2009reality"/>
+      <w:bookmarkStart w:id="32" w:name="refs"/>
       <w:r>
         <w:t xml:space="preserve">Abraham, A., &amp; Von Cramon, D. Y. (2009). Reality= relevance? Insights from spontaneous modulations of the brain’s default network when telling apart reality from fiction. </w:t>
       </w:r>
@@ -6362,8 +6924,8 @@
       <w:pPr>
         <w:pStyle w:val="Bibliography"/>
       </w:pPr>
-      <w:bookmarkStart w:id="10" w:name="ref-ahadzadeh2021social"/>
-      <w:bookmarkEnd w:id="8"/>
+      <w:bookmarkStart w:id="33" w:name="ref-ahadzadeh2021social"/>
+      <w:bookmarkEnd w:id="31"/>
       <w:r>
         <w:t xml:space="preserve">Ahadzadeh, A. S., Ong, F. S., &amp; Wu, S. L. (2021). Social media skepticism and belief in conspiracy theories about COVID-19: The moderating role of the dark triad. </w:t>
       </w:r>
@@ -6382,8 +6944,8 @@
       <w:pPr>
         <w:pStyle w:val="Bibliography"/>
       </w:pPr>
-      <w:bookmarkStart w:id="11" w:name="ref-azevedo2020body"/>
-      <w:bookmarkEnd w:id="10"/>
+      <w:bookmarkStart w:id="34" w:name="ref-azevedo2020body"/>
+      <w:bookmarkEnd w:id="33"/>
       <w:r>
         <w:t xml:space="preserve">Azevedo, R., Tucciarelli, R., De Beuklaer, S., Ambroziak, K., Jones, I., &amp; Tsakiris, M. (2020). </w:t>
       </w:r>
@@ -6399,8 +6961,8 @@
       <w:pPr>
         <w:pStyle w:val="Bibliography"/>
       </w:pPr>
-      <w:bookmarkStart w:id="12" w:name="ref-bago2022emotion"/>
-      <w:bookmarkEnd w:id="11"/>
+      <w:bookmarkStart w:id="35" w:name="ref-bago2022emotion"/>
+      <w:bookmarkEnd w:id="34"/>
       <w:r>
         <w:t xml:space="preserve">Bago, B., Rosenzweig, L. R., Berinsky, A. J., &amp; Rand, D. G. (2022). Emotion may predict susceptibility to fake news but emotion regulation does not seem to help. </w:t>
       </w:r>
@@ -6419,8 +6981,8 @@
       <w:pPr>
         <w:pStyle w:val="Bibliography"/>
       </w:pPr>
-      <w:bookmarkStart w:id="13" w:name="ref-bailey2021gender"/>
-      <w:bookmarkEnd w:id="12"/>
+      <w:bookmarkStart w:id="36" w:name="ref-bailey2021gender"/>
+      <w:bookmarkEnd w:id="35"/>
       <w:r>
         <w:t xml:space="preserve">Bailey, A. (2021). </w:t>
       </w:r>
@@ -6439,8 +7001,8 @@
       <w:pPr>
         <w:pStyle w:val="Bibliography"/>
       </w:pPr>
-      <w:bookmarkStart w:id="14" w:name="ref-balas2017"/>
-      <w:bookmarkEnd w:id="13"/>
+      <w:bookmarkStart w:id="37" w:name="ref-balas2017"/>
+      <w:bookmarkEnd w:id="36"/>
       <w:r>
         <w:t xml:space="preserve">Balas, B., &amp; Pacella, J. (2017). Trustworthiness perception is disrupted in artificial faces. </w:t>
       </w:r>
@@ -6477,8 +7039,8 @@
       <w:pPr>
         <w:pStyle w:val="Bibliography"/>
       </w:pPr>
-      <w:bookmarkStart w:id="15" w:name="ref-begg1992dissociation"/>
-      <w:bookmarkEnd w:id="14"/>
+      <w:bookmarkStart w:id="38" w:name="ref-begg1992dissociation"/>
+      <w:bookmarkEnd w:id="37"/>
       <w:r>
         <w:t xml:space="preserve">Begg, I. M., Anas, A., &amp; Farinacci, S. (1992). Dissociation of processes in belief: Source recollection, statement familiarity, and the illusion of truth. </w:t>
       </w:r>
@@ -6507,8 +7069,8 @@
       <w:pPr>
         <w:pStyle w:val="Bibliography"/>
       </w:pPr>
-      <w:bookmarkStart w:id="16" w:name="ref-berghel2018weaponizing"/>
-      <w:bookmarkEnd w:id="15"/>
+      <w:bookmarkStart w:id="39" w:name="ref-berghel2018weaponizing"/>
+      <w:bookmarkEnd w:id="38"/>
       <w:r>
         <w:t xml:space="preserve">Berghel, H. (2018). Weaponizing twitter litter: Abuse-forming networks and social media. </w:t>
       </w:r>
@@ -6537,8 +7099,8 @@
       <w:pPr>
         <w:pStyle w:val="Bibliography"/>
       </w:pPr>
-      <w:bookmarkStart w:id="17" w:name="ref-britt2019reasoned"/>
-      <w:bookmarkEnd w:id="16"/>
+      <w:bookmarkStart w:id="40" w:name="ref-britt2019reasoned"/>
+      <w:bookmarkEnd w:id="39"/>
       <w:r>
         <w:lastRenderedPageBreak/>
         <w:t xml:space="preserve">Britt, M. A., Rouet, J.-F., Blaum, D., &amp; Millis, K. (2019). A reasoned approach to dealing with fake news. </w:t>
@@ -6568,8 +7130,8 @@
       <w:pPr>
         <w:pStyle w:val="Bibliography"/>
       </w:pPr>
-      <w:bookmarkStart w:id="18" w:name="ref-brunell2017narcissism"/>
-      <w:bookmarkEnd w:id="17"/>
+      <w:bookmarkStart w:id="41" w:name="ref-brunell2017narcissism"/>
+      <w:bookmarkEnd w:id="40"/>
       <w:r>
         <w:t xml:space="preserve">Brunell, A. B., &amp; Buelow, M. T. (2017). Narcissism and performance on behavioral decision-making tasks. </w:t>
       </w:r>
@@ -6598,8 +7160,8 @@
       <w:pPr>
         <w:pStyle w:val="Bibliography"/>
       </w:pPr>
-      <w:bookmarkStart w:id="19" w:name="ref-bryanov2021determinants"/>
-      <w:bookmarkEnd w:id="18"/>
+      <w:bookmarkStart w:id="42" w:name="ref-bryanov2021determinants"/>
+      <w:bookmarkEnd w:id="41"/>
       <w:r>
         <w:t xml:space="preserve">Bryanov, K., &amp; Vziatysheva, V. (2021). Determinants of individuals’ belief in fake news: A scoping review determinants of belief in fake news. </w:t>
       </w:r>
@@ -6628,8 +7190,8 @@
       <w:pPr>
         <w:pStyle w:val="Bibliography"/>
       </w:pPr>
-      <w:bookmarkStart w:id="20" w:name="ref-buunk2002age"/>
-      <w:bookmarkEnd w:id="19"/>
+      <w:bookmarkStart w:id="43" w:name="ref-buunk2002age"/>
+      <w:bookmarkEnd w:id="42"/>
       <w:r>
         <w:t xml:space="preserve">Buunk, B. P., Dijkstra, P., Fetchenhauer, D., &amp; Kenrick, D. T. (2002). Age and gender differences in mate selection criteria for various involvement levels. </w:t>
       </w:r>
@@ -6658,8 +7220,8 @@
       <w:pPr>
         <w:pStyle w:val="Bibliography"/>
       </w:pPr>
-      <w:bookmarkStart w:id="21" w:name="ref-calbi2017"/>
-      <w:bookmarkEnd w:id="20"/>
+      <w:bookmarkStart w:id="44" w:name="ref-calbi2017"/>
+      <w:bookmarkEnd w:id="43"/>
       <w:r>
         <w:t xml:space="preserve">Calbi, M., Heimann, K., Barratt, D., Siri, F., Umiltà, M. A., &amp; Gallese, V. (2017). How context influences our perception of emotional faces: A behavioral study on the kuleshov effect. </w:t>
       </w:r>
@@ -6696,8 +7258,8 @@
       <w:pPr>
         <w:pStyle w:val="Bibliography"/>
       </w:pPr>
-      <w:bookmarkStart w:id="22" w:name="ref-campbell2004narcissism"/>
-      <w:bookmarkEnd w:id="21"/>
+      <w:bookmarkStart w:id="45" w:name="ref-campbell2004narcissism"/>
+      <w:bookmarkEnd w:id="44"/>
       <w:r>
         <w:t xml:space="preserve">Campbell, W. K., Goodie, A. S., &amp; Foster, J. D. (2004). Narcissism, confidence, and risk attitude. </w:t>
       </w:r>
@@ -6726,8 +7288,8 @@
       <w:pPr>
         <w:pStyle w:val="Bibliography"/>
       </w:pPr>
-      <w:bookmarkStart w:id="23" w:name="ref-carleton2007fearing"/>
-      <w:bookmarkEnd w:id="22"/>
+      <w:bookmarkStart w:id="46" w:name="ref-carleton2007fearing"/>
+      <w:bookmarkEnd w:id="45"/>
       <w:r>
         <w:t xml:space="preserve">Carleton, R. N., Norton, M. P. J., &amp; Asmundson, G. J. (2007). Fearing the unknown: A short version of the intolerance of uncertainty scale. </w:t>
       </w:r>
@@ -6756,8 +7318,8 @@
       <w:pPr>
         <w:pStyle w:val="Bibliography"/>
       </w:pPr>
-      <w:bookmarkStart w:id="24" w:name="ref-carolan2017searching"/>
-      <w:bookmarkEnd w:id="23"/>
+      <w:bookmarkStart w:id="47" w:name="ref-carolan2017searching"/>
+      <w:bookmarkEnd w:id="46"/>
       <w:r>
         <w:t xml:space="preserve">Carolan, P. L. (2017). </w:t>
       </w:r>
@@ -6776,8 +7338,8 @@
       <w:pPr>
         <w:pStyle w:val="Bibliography"/>
       </w:pPr>
-      <w:bookmarkStart w:id="25" w:name="ref-chatterjee2017master"/>
-      <w:bookmarkEnd w:id="24"/>
+      <w:bookmarkStart w:id="48" w:name="ref-chatterjee2017master"/>
+      <w:bookmarkEnd w:id="47"/>
       <w:r>
         <w:t xml:space="preserve">Chatterjee, A., &amp; Pollock, T. G. (2017). Master of puppets: How narcissistic CEOs construct their professional worlds. </w:t>
       </w:r>
@@ -6806,8 +7368,8 @@
       <w:pPr>
         <w:pStyle w:val="Bibliography"/>
       </w:pPr>
-      <w:bookmarkStart w:id="26" w:name="ref-chen2021broadening"/>
-      <w:bookmarkEnd w:id="25"/>
+      <w:bookmarkStart w:id="49" w:name="ref-chen2021broadening"/>
+      <w:bookmarkEnd w:id="48"/>
       <w:r>
         <w:lastRenderedPageBreak/>
         <w:t xml:space="preserve">Chen, J. M., Norman, J. B., &amp; Nam, Y. (2021). Broadening the stimulus set: Introducing the american multiracial faces database. </w:t>
@@ -6837,8 +7399,8 @@
       <w:pPr>
         <w:pStyle w:val="Bibliography"/>
       </w:pPr>
-      <w:bookmarkStart w:id="27" w:name="ref-chen2015news"/>
-      <w:bookmarkEnd w:id="26"/>
+      <w:bookmarkStart w:id="50" w:name="ref-chen2015news"/>
+      <w:bookmarkEnd w:id="49"/>
       <w:r>
         <w:t xml:space="preserve">Chen, Y., Conroy, N. K., &amp; Rubin, V. L. (2015). News in an online world: The need for an “automatic crap detector.” </w:t>
       </w:r>
@@ -6867,8 +7429,8 @@
       <w:pPr>
         <w:pStyle w:val="Bibliography"/>
       </w:pPr>
-      <w:bookmarkStart w:id="28" w:name="ref-corvi2022detection"/>
-      <w:bookmarkEnd w:id="27"/>
+      <w:bookmarkStart w:id="51" w:name="ref-corvi2022detection"/>
+      <w:bookmarkEnd w:id="50"/>
       <w:r>
         <w:t xml:space="preserve">Corvi, R., Cozzolino, D., Zingarini, G., Poggi, G., Nagano, K., &amp; Verdoliva, L. (2022). On the detection of synthetic images generated by diffusion models. </w:t>
       </w:r>
@@ -6887,8 +7449,8 @@
       <w:pPr>
         <w:pStyle w:val="Bibliography"/>
       </w:pPr>
-      <w:bookmarkStart w:id="29" w:name="ref-dawel2021systematic"/>
-      <w:bookmarkEnd w:id="28"/>
+      <w:bookmarkStart w:id="52" w:name="ref-dawel2021systematic"/>
+      <w:bookmarkEnd w:id="51"/>
       <w:r>
         <w:t xml:space="preserve">Dawel, A., Miller, E. J., Horsburgh, A., &amp; Ford, P. (2021). A systematic survey of face stimuli used in psychological research 2000–2020. </w:t>
       </w:r>
@@ -6907,8 +7469,8 @@
       <w:pPr>
         <w:pStyle w:val="Bibliography"/>
       </w:pPr>
-      <w:bookmarkStart w:id="30" w:name="ref-de2015jspsych"/>
-      <w:bookmarkEnd w:id="29"/>
+      <w:bookmarkStart w:id="53" w:name="ref-de2015jspsych"/>
+      <w:bookmarkEnd w:id="52"/>
       <w:r>
         <w:t xml:space="preserve">De Leeuw, J. R. (2015). jsPsych: A JavaScript library for creating behavioral experiments in a web browser. </w:t>
       </w:r>
@@ -6937,8 +7499,8 @@
       <w:pPr>
         <w:pStyle w:val="Bibliography"/>
       </w:pPr>
-      <w:bookmarkStart w:id="31" w:name="ref-ecker2022psychological"/>
-      <w:bookmarkEnd w:id="30"/>
+      <w:bookmarkStart w:id="54" w:name="ref-ecker2022psychological"/>
+      <w:bookmarkEnd w:id="53"/>
       <w:r>
         <w:t xml:space="preserve">Ecker, U. K., Lewandowsky, S., Cook, J., Schmid, P., Fazio, L. K., Brashier, N., Kendeou, P., Vraga, E. K., &amp; Amazeen, M. A. (2022). The psychological drivers of misinformation belief and its resistance to correction. </w:t>
       </w:r>
@@ -6967,8 +7529,8 @@
       <w:pPr>
         <w:pStyle w:val="Bibliography"/>
       </w:pPr>
-      <w:bookmarkStart w:id="32" w:name="ref-eddy2021self"/>
-      <w:bookmarkEnd w:id="31"/>
+      <w:bookmarkStart w:id="55" w:name="ref-eddy2021self"/>
+      <w:bookmarkEnd w:id="54"/>
       <w:r>
         <w:t xml:space="preserve">Eddy, C. M. (2021). Self-serving social strategies: A systematic review of social cognition in narcissism. </w:t>
       </w:r>
@@ -6987,8 +7549,8 @@
       <w:pPr>
         <w:pStyle w:val="Bibliography"/>
       </w:pPr>
-      <w:bookmarkStart w:id="33" w:name="ref-fink2006facial"/>
-      <w:bookmarkEnd w:id="32"/>
+      <w:bookmarkStart w:id="56" w:name="ref-fink2006facial"/>
+      <w:bookmarkEnd w:id="55"/>
       <w:r>
         <w:t xml:space="preserve">Fink, B., Neave, N., Manning, J. T., &amp; Grammer, K. (2006). Facial symmetry and judgements of attractiveness, health and personality. </w:t>
       </w:r>
@@ -7017,8 +7579,8 @@
       <w:pPr>
         <w:pStyle w:val="Bibliography"/>
       </w:pPr>
-      <w:bookmarkStart w:id="34" w:name="ref-fornells2015people"/>
-      <w:bookmarkEnd w:id="33"/>
+      <w:bookmarkStart w:id="57" w:name="ref-fornells2015people"/>
+      <w:bookmarkEnd w:id="56"/>
       <w:r>
         <w:t xml:space="preserve">Fornells-Ambrojo, M., Freeman, D., Slater, M., Swapp, D., Antley, A., &amp; Barker, C. (2015). How do people with persecutory delusions evaluate threat in a controlled social </w:t>
       </w:r>
@@ -7051,8 +7613,8 @@
       <w:pPr>
         <w:pStyle w:val="Bibliography"/>
       </w:pPr>
-      <w:bookmarkStart w:id="35" w:name="ref-freeman2005psychology"/>
-      <w:bookmarkEnd w:id="34"/>
+      <w:bookmarkStart w:id="58" w:name="ref-freeman2005psychology"/>
+      <w:bookmarkEnd w:id="57"/>
       <w:r>
         <w:t xml:space="preserve">Freeman, D., Garety, P. A., Bebbington, P., Slater, M., Kuipers, E., Fowler, D., Green, C., Jordan, J., Ray, K., &amp; Dunn, G. (2005). The psychology of persecutory ideation II: A virtual reality experimental study. </w:t>
       </w:r>
@@ -7081,8 +7643,8 @@
       <w:pPr>
         <w:pStyle w:val="Bibliography"/>
       </w:pPr>
-      <w:bookmarkStart w:id="36" w:name="ref-freeman2021revised"/>
-      <w:bookmarkEnd w:id="35"/>
+      <w:bookmarkStart w:id="59" w:name="ref-freeman2021revised"/>
+      <w:bookmarkEnd w:id="58"/>
       <w:r>
         <w:t xml:space="preserve">Freeman, D., Loe, B. S., Kingdon, D., Startup, H., Molodynski, A., Rosebrock, L., Brown, P., Sheaves, B., Waite, F., &amp; Bird, J. C. (2021). The revised green et al., paranoid thoughts scale (r-GPTS): Psychometric properties, severity ranges, and clinical cut-offs. </w:t>
       </w:r>
@@ -7111,8 +7673,8 @@
       <w:pPr>
         <w:pStyle w:val="Bibliography"/>
       </w:pPr>
-      <w:bookmarkStart w:id="37" w:name="ref-freeman2003can"/>
-      <w:bookmarkEnd w:id="36"/>
+      <w:bookmarkStart w:id="60" w:name="ref-freeman2003can"/>
+      <w:bookmarkEnd w:id="59"/>
       <w:r>
         <w:t xml:space="preserve">Freeman, D., Slater, M., Bebbington, P. E., Garety, P. A., Kuipers, E., Fowler, D., Met, A., Read, C. M., Jordan, J., &amp; Vinayagamoorthy, V. (2003). Can virtual reality be used to investigate persecutory ideation? </w:t>
       </w:r>
@@ -7141,8 +7703,8 @@
       <w:pPr>
         <w:pStyle w:val="Bibliography"/>
       </w:pPr>
-      <w:bookmarkStart w:id="38" w:name="ref-gobbini2013prioritized"/>
-      <w:bookmarkEnd w:id="37"/>
+      <w:bookmarkStart w:id="61" w:name="ref-gobbini2013prioritized"/>
+      <w:bookmarkEnd w:id="60"/>
       <w:r>
         <w:t xml:space="preserve">Gobbini, M. I., Gors, J. D., Halchenko, Y. O., Rogers, C., Guntupalli, J. S., Hughes, H., &amp; Cipolli, C. (2013). Prioritized detection of personally familiar faces. </w:t>
       </w:r>
@@ -7171,8 +7733,8 @@
       <w:pPr>
         <w:pStyle w:val="Bibliography"/>
       </w:pPr>
-      <w:bookmarkStart w:id="39" w:name="ref-goldstein2009pleasure"/>
-      <w:bookmarkEnd w:id="38"/>
+      <w:bookmarkStart w:id="62" w:name="ref-goldstein2009pleasure"/>
+      <w:bookmarkEnd w:id="61"/>
       <w:r>
         <w:t xml:space="preserve">Goldstein, T. R. (2009). The pleasure of unadulterated sadness: Experiencing sorrow in fiction, nonfiction, and" in person.". </w:t>
       </w:r>
@@ -7201,8 +7763,8 @@
       <w:pPr>
         <w:pStyle w:val="Bibliography"/>
       </w:pPr>
-      <w:bookmarkStart w:id="40" w:name="ref-grapsas2020and"/>
-      <w:bookmarkEnd w:id="39"/>
+      <w:bookmarkStart w:id="63" w:name="ref-grapsas2020and"/>
+      <w:bookmarkEnd w:id="62"/>
       <w:r>
         <w:t xml:space="preserve">Grapsas, S., Brummelman, E., Back, M. D., &amp; Denissen, J. J. (2020). The “why” and “how” of narcissism: A process model of narcissistic status pursuit. </w:t>
       </w:r>
@@ -7231,8 +7793,8 @@
       <w:pPr>
         <w:pStyle w:val="Bibliography"/>
       </w:pPr>
-      <w:bookmarkStart w:id="41" w:name="ref-han2018beauty"/>
-      <w:bookmarkEnd w:id="40"/>
+      <w:bookmarkStart w:id="64" w:name="ref-han2018beauty"/>
+      <w:bookmarkEnd w:id="63"/>
       <w:r>
         <w:lastRenderedPageBreak/>
         <w:t xml:space="preserve">Han, S., Li, Y., Liu, S., Xu, Q., Tan, Q., &amp; Zhang, L. (2018). Beauty is in the eye of the beholder: The halo effect and generalization effect in the facial attractiveness evaluation. </w:t>
@@ -7262,8 +7824,8 @@
       <w:pPr>
         <w:pStyle w:val="Bibliography"/>
       </w:pPr>
-      <w:bookmarkStart w:id="42" w:name="ref-herbst2020gender"/>
-      <w:bookmarkEnd w:id="41"/>
+      <w:bookmarkStart w:id="65" w:name="ref-herbst2020gender"/>
+      <w:bookmarkEnd w:id="64"/>
       <w:r>
         <w:t xml:space="preserve">Herbst, T. H. (2020). Gender differences in self-perception accuracy: The confidence gap and women leaders’ underrepresentation in academia. </w:t>
       </w:r>
@@ -7292,8 +7854,8 @@
       <w:pPr>
         <w:pStyle w:val="Bibliography"/>
       </w:pPr>
-      <w:bookmarkStart w:id="43" w:name="ref-hodson2018dark"/>
-      <w:bookmarkEnd w:id="42"/>
+      <w:bookmarkStart w:id="66" w:name="ref-hodson2018dark"/>
+      <w:bookmarkEnd w:id="65"/>
       <w:r>
         <w:t xml:space="preserve">Hodson, G., Book, A., Visser, B. A., Volk, A. A., Ashton, M. C., &amp; Lee, K. (2018). Is the dark triad common factor distinct from low honesty-humility? </w:t>
       </w:r>
@@ -7322,8 +7884,8 @@
       <w:pPr>
         <w:pStyle w:val="Bibliography"/>
       </w:pPr>
-      <w:bookmarkStart w:id="44" w:name="ref-hoogers2021effect"/>
-      <w:bookmarkEnd w:id="43"/>
+      <w:bookmarkStart w:id="67" w:name="ref-hoogers2021effect"/>
+      <w:bookmarkEnd w:id="66"/>
       <w:r>
         <w:t xml:space="preserve">Hoogers, E. (2021). </w:t>
       </w:r>
@@ -7342,8 +7904,8 @@
       <w:pPr>
         <w:pStyle w:val="Bibliography"/>
       </w:pPr>
-      <w:bookmarkStart w:id="45" w:name="ref-hou2019survival"/>
-      <w:bookmarkEnd w:id="44"/>
+      <w:bookmarkStart w:id="68" w:name="ref-hou2019survival"/>
+      <w:bookmarkEnd w:id="67"/>
       <w:r>
         <w:t xml:space="preserve">Hou, C., &amp; Liu, Z. (2019). The survival processing advantage of face: The memorization of the (un) trustworthy face contributes more to survival adaptation. </w:t>
       </w:r>
@@ -7372,8 +7934,8 @@
       <w:pPr>
         <w:pStyle w:val="Bibliography"/>
       </w:pPr>
-      <w:bookmarkStart w:id="46" w:name="ref-indovina2007dissociation"/>
-      <w:bookmarkEnd w:id="45"/>
+      <w:bookmarkStart w:id="69" w:name="ref-indovina2007dissociation"/>
+      <w:bookmarkEnd w:id="68"/>
       <w:r>
         <w:t xml:space="preserve">Indovina, I., &amp; Macaluso, E. (2007). Dissociation of stimulus relevance and saliency factors during shifts of visuospatial attention. </w:t>
       </w:r>
@@ -7402,8 +7964,8 @@
       <w:pPr>
         <w:pStyle w:val="Bibliography"/>
       </w:pPr>
-      <w:bookmarkStart w:id="47" w:name="ref-jauk2022validation"/>
-      <w:bookmarkEnd w:id="46"/>
+      <w:bookmarkStart w:id="70" w:name="ref-jauk2022validation"/>
+      <w:bookmarkEnd w:id="69"/>
       <w:r>
         <w:t xml:space="preserve">Jauk, E., Olaru, G., Schürch, E., Back, M. D., &amp; Morf, C. C. (2022). Validation of the german five-factor narcissism inventory and construction of a brief form using ant colony optimization. </w:t>
       </w:r>
@@ -7422,8 +7984,8 @@
       <w:pPr>
         <w:pStyle w:val="Bibliography"/>
       </w:pPr>
-      <w:bookmarkStart w:id="48" w:name="ref-king2017paranoia"/>
-      <w:bookmarkEnd w:id="47"/>
+      <w:bookmarkStart w:id="71" w:name="ref-king2017paranoia"/>
+      <w:bookmarkEnd w:id="70"/>
       <w:r>
         <w:t xml:space="preserve">King, A., &amp; Dudley, R. (2017). Paranoia, worry, cognitive avoidance and intolerance of uncertainty in a student population. </w:t>
       </w:r>
@@ -7452,8 +8014,8 @@
       <w:pPr>
         <w:pStyle w:val="Bibliography"/>
       </w:pPr>
-      <w:bookmarkStart w:id="49" w:name="ref-levidi2022understanding"/>
-      <w:bookmarkEnd w:id="48"/>
+      <w:bookmarkStart w:id="72" w:name="ref-levidi2022understanding"/>
+      <w:bookmarkEnd w:id="71"/>
       <w:r>
         <w:lastRenderedPageBreak/>
         <w:t xml:space="preserve">Levidi, M. D. C., McGrath, A., Kyriakoulis, P., &amp; Sulikowski, D. (2022). Understanding criminal decision-making: Links between honesty-humility, perceived risk and negative affect: Psychology, crime &amp; law. </w:t>
@@ -7473,8 +8035,8 @@
       <w:pPr>
         <w:pStyle w:val="Bibliography"/>
       </w:pPr>
-      <w:bookmarkStart w:id="50" w:name="ref-lewandowsky2017beyond"/>
-      <w:bookmarkEnd w:id="49"/>
+      <w:bookmarkStart w:id="73" w:name="ref-lewandowsky2017beyond"/>
+      <w:bookmarkEnd w:id="72"/>
       <w:r>
         <w:t xml:space="preserve">Lewandowsky, S., Ecker, U. K., &amp; Cook, J. (2017). Beyond misinformation: Understanding and coping with the “post-truth” era. </w:t>
       </w:r>
@@ -7503,8 +8065,8 @@
       <w:pPr>
         <w:pStyle w:val="Bibliography"/>
       </w:pPr>
-      <w:bookmarkStart w:id="51" w:name="ref-lewin2002sex"/>
-      <w:bookmarkEnd w:id="50"/>
+      <w:bookmarkStart w:id="74" w:name="ref-lewin2002sex"/>
+      <w:bookmarkEnd w:id="73"/>
       <w:r>
         <w:t xml:space="preserve">Lewin, C., &amp; Herlitz, A. (2002). Sex differences in face recognition—women’s faces make the difference. </w:t>
       </w:r>
@@ -7533,8 +8095,8 @@
       <w:pPr>
         <w:pStyle w:val="Bibliography"/>
       </w:pPr>
-      <w:bookmarkStart w:id="52" w:name="ref-liefooghe2022faces"/>
-      <w:bookmarkEnd w:id="51"/>
+      <w:bookmarkStart w:id="75" w:name="ref-liefooghe2022faces"/>
+      <w:bookmarkEnd w:id="74"/>
       <w:r>
         <w:t xml:space="preserve">Liefooghe, B., Oliveira, M., Leisten, L. M., Hoogers, E., Aarts, H., &amp; Hortensius, R. (2022). </w:t>
       </w:r>
@@ -7553,8 +8115,8 @@
       <w:pPr>
         <w:pStyle w:val="Bibliography"/>
       </w:pPr>
-      <w:bookmarkStart w:id="53" w:name="ref-littrell2020overconfidently"/>
-      <w:bookmarkEnd w:id="52"/>
+      <w:bookmarkStart w:id="76" w:name="ref-littrell2020overconfidently"/>
+      <w:bookmarkEnd w:id="75"/>
       <w:r>
         <w:t xml:space="preserve">Littrell, S., Fugelsang, J., &amp; Risko, E. F. (2020). Overconfidently underthinking: Narcissism negatively predicts cognitive reflection. </w:t>
       </w:r>
@@ -7583,8 +8145,8 @@
       <w:pPr>
         <w:pStyle w:val="Bibliography"/>
       </w:pPr>
-      <w:bookmarkStart w:id="54" w:name="ref-liu2020honesty"/>
-      <w:bookmarkEnd w:id="53"/>
+      <w:bookmarkStart w:id="77" w:name="ref-liu2020honesty"/>
+      <w:bookmarkEnd w:id="76"/>
       <w:r>
         <w:t xml:space="preserve">Liu, J., Zettler, I., &amp; Hilbig, B. E. (2020). Honesty-humility. </w:t>
       </w:r>
@@ -7603,8 +8165,8 @@
       <w:pPr>
         <w:pStyle w:val="Bibliography"/>
       </w:pPr>
-      <w:bookmarkStart w:id="55" w:name="ref-lou2015perceptual"/>
-      <w:bookmarkEnd w:id="54"/>
+      <w:bookmarkStart w:id="78" w:name="ref-lou2015perceptual"/>
+      <w:bookmarkEnd w:id="77"/>
       <w:r>
         <w:t xml:space="preserve">Lou, B., Hsu, W.-Y., &amp; Sajda, P. (2015). Perceptual salience and reward both influence feedback-related neural activity arising from choice. </w:t>
       </w:r>
@@ -7633,8 +8195,8 @@
       <w:pPr>
         <w:pStyle w:val="Bibliography"/>
       </w:pPr>
-      <w:bookmarkStart w:id="56" w:name="ref-parametersArticle"/>
-      <w:bookmarkEnd w:id="55"/>
+      <w:bookmarkStart w:id="79" w:name="ref-parametersArticle"/>
+      <w:bookmarkEnd w:id="78"/>
       <w:r>
         <w:t xml:space="preserve">Lüdecke, D., Ben-Shachar, M., Patil, I., &amp; Makowski, D. (2020). Extracting, computing and exploring the parameters of statistical models using R. </w:t>
       </w:r>
@@ -7671,8 +8233,8 @@
       <w:pPr>
         <w:pStyle w:val="Bibliography"/>
       </w:pPr>
-      <w:bookmarkStart w:id="57" w:name="ref-performanceArticle"/>
-      <w:bookmarkEnd w:id="56"/>
+      <w:bookmarkStart w:id="80" w:name="ref-performanceArticle"/>
+      <w:bookmarkEnd w:id="79"/>
       <w:r>
         <w:t xml:space="preserve">Lüdecke, D., Ben-Shachar, M., Patil, I., Waggoner, P., &amp; Makowski, D. (2021). performance: An R package for assessment, comparison and testing of statistical models. </w:t>
       </w:r>
@@ -7709,8 +8271,8 @@
       <w:pPr>
         <w:pStyle w:val="Bibliography"/>
       </w:pPr>
-      <w:bookmarkStart w:id="58" w:name="ref-insightArticle"/>
-      <w:bookmarkEnd w:id="57"/>
+      <w:bookmarkStart w:id="81" w:name="ref-insightArticle"/>
+      <w:bookmarkEnd w:id="80"/>
       <w:r>
         <w:lastRenderedPageBreak/>
         <w:t xml:space="preserve">Lüdecke, D., Waggoner, P., &amp; Makowski, D. (2019). Insight: A unified interface to access information from model objects in R. </w:t>
@@ -7748,8 +8310,8 @@
       <w:pPr>
         <w:pStyle w:val="Bibliography"/>
       </w:pPr>
-      <w:bookmarkStart w:id="59" w:name="ref-makowski2018cognitive"/>
-      <w:bookmarkEnd w:id="58"/>
+      <w:bookmarkStart w:id="82" w:name="ref-makowski2018cognitive"/>
+      <w:bookmarkEnd w:id="81"/>
       <w:r>
         <w:t xml:space="preserve">Makowski, D. (2018). </w:t>
       </w:r>
@@ -7768,8 +8330,8 @@
       <w:pPr>
         <w:pStyle w:val="Bibliography"/>
       </w:pPr>
-      <w:bookmarkStart w:id="60" w:name="ref-makowski2023affective"/>
-      <w:bookmarkEnd w:id="59"/>
+      <w:bookmarkStart w:id="83" w:name="ref-makowski2023affective"/>
+      <w:bookmarkEnd w:id="82"/>
       <w:r>
         <w:t xml:space="preserve">Makowski, D. (2023). How do we know what is real? The ’affective reality theory’. In </w:t>
       </w:r>
@@ -7796,8 +8358,8 @@
       <w:pPr>
         <w:pStyle w:val="Bibliography"/>
       </w:pPr>
-      <w:bookmarkStart w:id="61" w:name="ref-bayestestRArticle"/>
-      <w:bookmarkEnd w:id="60"/>
+      <w:bookmarkStart w:id="84" w:name="ref-bayestestRArticle"/>
+      <w:bookmarkEnd w:id="83"/>
       <w:r>
         <w:t xml:space="preserve">Makowski, D., Ben-Shachar, M., &amp; Lüdecke, D. (2019). bayestestR: Describing effects and their uncertainty, existence and significance within the Bayesian framework. </w:t>
       </w:r>
@@ -7834,8 +8396,8 @@
       <w:pPr>
         <w:pStyle w:val="Bibliography"/>
       </w:pPr>
-      <w:bookmarkStart w:id="62" w:name="ref-correlationArticle"/>
-      <w:bookmarkEnd w:id="61"/>
+      <w:bookmarkStart w:id="85" w:name="ref-correlationArticle"/>
+      <w:bookmarkEnd w:id="84"/>
       <w:r>
         <w:t xml:space="preserve">Makowski, D., Ben-Shachar, M., Patil, I., &amp; Lüdecke, D. (2020). Methods and algorithms for correlation analysis in R. </w:t>
       </w:r>
@@ -7872,8 +8434,8 @@
       <w:pPr>
         <w:pStyle w:val="Bibliography"/>
       </w:pPr>
-      <w:bookmarkStart w:id="63" w:name="ref-makowski2017being"/>
-      <w:bookmarkEnd w:id="62"/>
+      <w:bookmarkStart w:id="86" w:name="ref-makowski2017being"/>
+      <w:bookmarkEnd w:id="85"/>
       <w:r>
         <w:t xml:space="preserve">Makowski, D., Sperduti, M., Nicolas, S., &amp; Piolino, P. (2017). “Being there” and remembering it: Presence improves memory encoding. </w:t>
       </w:r>
@@ -7902,8 +8464,8 @@
       <w:pPr>
         <w:pStyle w:val="Bibliography"/>
       </w:pPr>
-      <w:bookmarkStart w:id="64" w:name="ref-makowski2019phenomenal"/>
-      <w:bookmarkEnd w:id="63"/>
+      <w:bookmarkStart w:id="87" w:name="ref-makowski2019phenomenal"/>
+      <w:bookmarkEnd w:id="86"/>
       <w:r>
         <w:t xml:space="preserve">Makowski, D., Sperduti, M., Pelletier, J., Blondé, P., La Corte, V., Arcangeli, M., Zalla, T., Lemaire, S., Dokic, J., Nicolas, S., et al. (2019). Phenomenal, bodily and brain correlates of fictional reappraisal as an implicit emotion regulation strategy. </w:t>
       </w:r>
@@ -7932,8 +8494,8 @@
       <w:pPr>
         <w:pStyle w:val="Bibliography"/>
       </w:pPr>
-      <w:bookmarkStart w:id="65" w:name="ref-marcinkowska2021self"/>
-      <w:bookmarkEnd w:id="64"/>
+      <w:bookmarkStart w:id="88" w:name="ref-marcinkowska2021self"/>
+      <w:bookmarkEnd w:id="87"/>
       <w:r>
         <w:t xml:space="preserve">Marcinkowska, U. M., Jones, B. C., &amp; Lee, A. J. (2021). Self-rated attractiveness predicts preferences for sexually dimorphic facial characteristics in a culturally diverse sample. </w:t>
       </w:r>
@@ -7962,8 +8524,8 @@
       <w:pPr>
         <w:pStyle w:val="Bibliography"/>
       </w:pPr>
-      <w:bookmarkStart w:id="66" w:name="ref-martel2020reliance"/>
-      <w:bookmarkEnd w:id="65"/>
+      <w:bookmarkStart w:id="89" w:name="ref-martel2020reliance"/>
+      <w:bookmarkEnd w:id="88"/>
       <w:r>
         <w:lastRenderedPageBreak/>
         <w:t xml:space="preserve">Martel, C., Pennycook, G., &amp; Rand, D. G. (2020). Reliance on emotion promotes belief in fake news. </w:t>
@@ -7993,8 +8555,8 @@
       <w:pPr>
         <w:pStyle w:val="Bibliography"/>
       </w:pPr>
-      <w:bookmarkStart w:id="67" w:name="ref-mcdonnell2010face"/>
-      <w:bookmarkEnd w:id="66"/>
+      <w:bookmarkStart w:id="90" w:name="ref-mcdonnell2010face"/>
+      <w:bookmarkEnd w:id="89"/>
       <w:r>
         <w:t xml:space="preserve">McDonnell, R., &amp; Breidt, M. (2010). Face reality: Investigating the uncanny valley for virtual faces. In </w:t>
       </w:r>
@@ -8013,8 +8575,8 @@
       <w:pPr>
         <w:pStyle w:val="Bibliography"/>
       </w:pPr>
-      <w:bookmarkStart w:id="68" w:name="ref-michael2021source"/>
-      <w:bookmarkEnd w:id="67"/>
+      <w:bookmarkStart w:id="91" w:name="ref-michael2021source"/>
+      <w:bookmarkEnd w:id="90"/>
       <w:r>
         <w:t xml:space="preserve">Michael, R. B., &amp; Sanson, M. (2021). Source information affects interpretations of the news across multiple age groups in the united states. </w:t>
       </w:r>
@@ -8043,8 +8605,8 @@
       <w:pPr>
         <w:pStyle w:val="Bibliography"/>
       </w:pPr>
-      <w:bookmarkStart w:id="69" w:name="ref-miller2023"/>
-      <w:bookmarkEnd w:id="68"/>
+      <w:bookmarkStart w:id="92" w:name="ref-miller2023"/>
+      <w:bookmarkEnd w:id="91"/>
       <w:r>
         <w:t xml:space="preserve">Miller, E. J., Steward, B. A., Witkower, Z., Sutherland, C. A., Krumhuber, E. G., &amp; Dawel, A. (2023). AI hyperrealism: Why AI faces are perceived as more real than human ones. </w:t>
       </w:r>
@@ -8073,8 +8635,8 @@
       <w:pPr>
         <w:pStyle w:val="Bibliography"/>
       </w:pPr>
-      <w:bookmarkStart w:id="70" w:name="ref-mishra2019gender"/>
-      <w:bookmarkEnd w:id="69"/>
+      <w:bookmarkStart w:id="93" w:name="ref-mishra2019gender"/>
+      <w:bookmarkEnd w:id="92"/>
       <w:r>
         <w:t xml:space="preserve">Mishra, M. V., Likitlersuang, J., B Wilmer, J., Cohan, S., Germine, L., &amp; DeGutis, J. M. (2019). Gender differences in familiar face recognition and the influence of sociocultural gender inequality. </w:t>
       </w:r>
@@ -8103,8 +8665,8 @@
       <w:pPr>
         <w:pStyle w:val="Bibliography"/>
       </w:pPr>
-      <w:bookmarkStart w:id="71" w:name="ref-moshel2022"/>
-      <w:bookmarkEnd w:id="70"/>
+      <w:bookmarkStart w:id="94" w:name="ref-moshel2022"/>
+      <w:bookmarkEnd w:id="93"/>
       <w:r>
         <w:t xml:space="preserve">Moshel, M. L., Robinson, A. K., Carlson, T. A., &amp; Grootswagers, T. (2022). Are you for real? Decoding realistic AI-generated faces from neural activity. </w:t>
       </w:r>
@@ -8141,8 +8703,8 @@
       <w:pPr>
         <w:pStyle w:val="Bibliography"/>
       </w:pPr>
-      <w:bookmarkStart w:id="72" w:name="ref-nightingale2022"/>
-      <w:bookmarkEnd w:id="71"/>
+      <w:bookmarkStart w:id="95" w:name="ref-nightingale2022"/>
+      <w:bookmarkEnd w:id="94"/>
       <w:r>
         <w:t xml:space="preserve">Nightingale, S. J., &amp; Farid, H. (2022). AI-synthesized faces are indistinguishable from real faces and more trustworthy. </w:t>
       </w:r>
@@ -8179,8 +8741,8 @@
       <w:pPr>
         <w:pStyle w:val="Bibliography"/>
       </w:pPr>
-      <w:bookmarkStart w:id="73" w:name="ref-o2021grandiose"/>
-      <w:bookmarkEnd w:id="72"/>
+      <w:bookmarkStart w:id="96" w:name="ref-o2021grandiose"/>
+      <w:bookmarkEnd w:id="95"/>
       <w:r>
         <w:t xml:space="preserve">O’Reilly, C. A., &amp; Hall, N. (2021). Grandiose narcissists and decision making: Impulsive, overconfident, and skeptical of experts–but seldom in doubt. </w:t>
       </w:r>
@@ -8209,8 +8771,8 @@
       <w:pPr>
         <w:pStyle w:val="Bibliography"/>
       </w:pPr>
-      <w:bookmarkStart w:id="74" w:name="ref-pantserev2020"/>
-      <w:bookmarkEnd w:id="73"/>
+      <w:bookmarkStart w:id="97" w:name="ref-pantserev2020"/>
+      <w:bookmarkEnd w:id="96"/>
       <w:r>
         <w:lastRenderedPageBreak/>
         <w:t xml:space="preserve">Pantserev, K. (2020). </w:t>
@@ -8238,8 +8800,8 @@
       <w:pPr>
         <w:pStyle w:val="Bibliography"/>
       </w:pPr>
-      <w:bookmarkStart w:id="75" w:name="ref-peer2022"/>
-      <w:bookmarkEnd w:id="74"/>
+      <w:bookmarkStart w:id="98" w:name="ref-peer2022"/>
+      <w:bookmarkEnd w:id="97"/>
       <w:r>
         <w:t xml:space="preserve">Peer, E., Rothschild, D., Gordon, A., Evernden, Z., &amp; Damer, E. (2022). Data quality of platforms and panels for online behavioral research. </w:t>
       </w:r>
@@ -8276,8 +8838,8 @@
       <w:pPr>
         <w:pStyle w:val="Bibliography"/>
       </w:pPr>
-      <w:bookmarkStart w:id="76" w:name="ref-pehlivanoglu2021role"/>
-      <w:bookmarkEnd w:id="75"/>
+      <w:bookmarkStart w:id="99" w:name="ref-pehlivanoglu2021role"/>
+      <w:bookmarkEnd w:id="98"/>
       <w:r>
         <w:t xml:space="preserve">Pehlivanoglu, D., Lin, T., Deceus, F., Heemskerk, A., Ebner, N. C., &amp; Cahill, B. S. (2021). The role of analytical reasoning and source credibility on the evaluation of real and fake full-length news articles. </w:t>
       </w:r>
@@ -8306,8 +8868,8 @@
       <w:pPr>
         <w:pStyle w:val="Bibliography"/>
       </w:pPr>
-      <w:bookmarkStart w:id="77" w:name="ref-pennycook2019lazy"/>
-      <w:bookmarkEnd w:id="76"/>
+      <w:bookmarkStart w:id="100" w:name="ref-pennycook2019lazy"/>
+      <w:bookmarkEnd w:id="99"/>
       <w:r>
         <w:t xml:space="preserve">Pennycook, G., &amp; Rand, D. G. (2019). Lazy, not biased: Susceptibility to partisan fake news is better explained by lack of reasoning than by motivated reasoning. </w:t>
       </w:r>
@@ -8336,8 +8898,8 @@
       <w:pPr>
         <w:pStyle w:val="Bibliography"/>
       </w:pPr>
-      <w:bookmarkStart w:id="78" w:name="ref-peters2012development"/>
-      <w:bookmarkEnd w:id="77"/>
+      <w:bookmarkStart w:id="101" w:name="ref-peters2012development"/>
+      <w:bookmarkEnd w:id="100"/>
       <w:r>
         <w:t xml:space="preserve">Peters, L., Sunderland, M., Andrews, G., Rapee, R. M., &amp; Mattick, R. P. (2012). Development of a short form social interaction anxiety (SIAS) and social phobia scale (SPS) using nonparametric item response theory: The SIAS-6 and the SPS-6. </w:t>
       </w:r>
@@ -8366,8 +8928,8 @@
       <w:pPr>
         <w:pStyle w:val="Bibliography"/>
       </w:pPr>
-      <w:bookmarkStart w:id="79" w:name="ref-petty1986elaboration"/>
-      <w:bookmarkEnd w:id="78"/>
+      <w:bookmarkStart w:id="102" w:name="ref-petty1986elaboration"/>
+      <w:bookmarkEnd w:id="101"/>
       <w:r>
         <w:t xml:space="preserve">Petty, R. E., &amp; Cacioppo, J. T. (1986). The elaboration likelihood model of persuasion. In </w:t>
       </w:r>
@@ -8386,8 +8948,8 @@
       <w:pPr>
         <w:pStyle w:val="Bibliography"/>
       </w:pPr>
-      <w:bookmarkStart w:id="80" w:name="ref-piksa2022cognitive"/>
-      <w:bookmarkEnd w:id="79"/>
+      <w:bookmarkStart w:id="103" w:name="ref-piksa2022cognitive"/>
+      <w:bookmarkEnd w:id="102"/>
       <w:r>
         <w:t xml:space="preserve">Piksa, M., Noworyta, K., Piasecki, J., Gwiazdzinski, P., Gundersen, A. B., Kunst, J., &amp; Rygula, R. (2022). Cognitive processes and personality traits underlying four phenotypes of susceptibility to (mis) information. </w:t>
       </w:r>
@@ -8406,8 +8968,8 @@
       <w:pPr>
         <w:pStyle w:val="Bibliography"/>
       </w:pPr>
-      <w:bookmarkStart w:id="81" w:name="ref-qi2022gender"/>
-      <w:bookmarkEnd w:id="80"/>
+      <w:bookmarkStart w:id="104" w:name="ref-qi2022gender"/>
+      <w:bookmarkEnd w:id="103"/>
       <w:r>
         <w:t xml:space="preserve">Qi, Y., &amp; Ying, J. (2022). Gender biases in the accuracy of facial judgments: Facial attractiveness and perceived socioeconomic status. </w:t>
       </w:r>
@@ -8436,8 +8998,8 @@
       <w:pPr>
         <w:pStyle w:val="Bibliography"/>
       </w:pPr>
-      <w:bookmarkStart w:id="82" w:name="ref-RCoreTeam2022"/>
-      <w:bookmarkEnd w:id="81"/>
+      <w:bookmarkStart w:id="105" w:name="ref-RCoreTeam2022"/>
+      <w:bookmarkEnd w:id="104"/>
       <w:r>
         <w:lastRenderedPageBreak/>
         <w:t xml:space="preserve">R Core Team. (2022). </w:t>
@@ -8465,8 +9027,8 @@
       <w:pPr>
         <w:pStyle w:val="Bibliography"/>
       </w:pPr>
-      <w:bookmarkStart w:id="83" w:name="ref-rhodes2006evolutionary"/>
-      <w:bookmarkEnd w:id="82"/>
+      <w:bookmarkStart w:id="106" w:name="ref-rhodes2006evolutionary"/>
+      <w:bookmarkEnd w:id="105"/>
       <w:r>
         <w:t xml:space="preserve">Rhodes, G. et al. (2006). The evolutionary psychology of facial beauty. </w:t>
       </w:r>
@@ -8495,8 +9057,8 @@
       <w:pPr>
         <w:pStyle w:val="Bibliography"/>
       </w:pPr>
-      <w:bookmarkStart w:id="84" w:name="ref-said2022artificial"/>
-      <w:bookmarkEnd w:id="83"/>
+      <w:bookmarkStart w:id="107" w:name="ref-said2022artificial"/>
+      <w:bookmarkEnd w:id="106"/>
       <w:r>
         <w:t xml:space="preserve">Said, N., Potinteu, A.-E., Brich, I., Buder, J., Schumm, H., &amp; Huff, M. (2022). </w:t>
       </w:r>
@@ -8515,8 +9077,8 @@
       <w:pPr>
         <w:pStyle w:val="Bibliography"/>
       </w:pPr>
-      <w:bookmarkStart w:id="85" w:name="ref-sanchez2005presence"/>
-      <w:bookmarkEnd w:id="84"/>
+      <w:bookmarkStart w:id="108" w:name="ref-sanchez2005presence"/>
+      <w:bookmarkEnd w:id="107"/>
       <w:r>
         <w:t xml:space="preserve">Sanchez-Vives, M. V., &amp; Slater, M. (2005). From presence to consciousness through virtual reality. </w:t>
       </w:r>
@@ -8545,8 +9107,8 @@
       <w:pPr>
         <w:pStyle w:val="Bibliography"/>
       </w:pPr>
-      <w:bookmarkStart w:id="86" w:name="ref-schepman2020initial"/>
-      <w:bookmarkEnd w:id="85"/>
+      <w:bookmarkStart w:id="109" w:name="ref-schepman2020initial"/>
+      <w:bookmarkEnd w:id="108"/>
       <w:r>
         <w:t xml:space="preserve">Schepman, A., &amp; Rodway, P. (2020). Initial validation of the general attitudes towards artificial intelligence scale. </w:t>
       </w:r>
@@ -8575,8 +9137,8 @@
       <w:pPr>
         <w:pStyle w:val="Bibliography"/>
       </w:pPr>
-      <w:bookmarkStart w:id="87" w:name="ref-sibley2011"/>
-      <w:bookmarkEnd w:id="86"/>
+      <w:bookmarkStart w:id="110" w:name="ref-sibley2011"/>
+      <w:bookmarkEnd w:id="109"/>
       <w:r>
         <w:t xml:space="preserve">Sibley, C., Luyten, N., Wolfman, M., Mobberley, A., Wootton, L. W., Hammond, M., Sengupta, N., Perry, R., West-Newman, T., Wilson, M., McLellan, L., Hoverd, W. J., &amp; Robertson, A. (2011). The mini-IPIP6: Validation and extension of a short measure of the big-six factors of personality in new zealand. </w:t>
       </w:r>
@@ -8605,8 +9167,8 @@
       <w:pPr>
         <w:pStyle w:val="Bibliography"/>
       </w:pPr>
-      <w:bookmarkStart w:id="88" w:name="ref-sindermann2020short"/>
-      <w:bookmarkEnd w:id="87"/>
+      <w:bookmarkStart w:id="111" w:name="ref-sindermann2020short"/>
+      <w:bookmarkEnd w:id="110"/>
       <w:r>
         <w:t xml:space="preserve">Sindermann, C., Cooper, A., &amp; Montag, C. (2020). A short review on susceptibility to falling for fake political news. </w:t>
       </w:r>
@@ -8635,8 +9197,8 @@
       <w:pPr>
         <w:pStyle w:val="Bibliography"/>
       </w:pPr>
-      <w:bookmarkStart w:id="89" w:name="ref-skora2022functional"/>
-      <w:bookmarkEnd w:id="88"/>
+      <w:bookmarkStart w:id="112" w:name="ref-skora2022functional"/>
+      <w:bookmarkEnd w:id="111"/>
       <w:r>
         <w:t xml:space="preserve">Skora, L., Livermore, J., &amp; Roelofs, K. (2022). The functional role of cardiac activity in perception and action. </w:t>
       </w:r>
@@ -8655,8 +9217,8 @@
       <w:pPr>
         <w:pStyle w:val="Bibliography"/>
       </w:pPr>
-      <w:bookmarkStart w:id="90" w:name="ref-sobieraj2014beautiful"/>
-      <w:bookmarkEnd w:id="89"/>
+      <w:bookmarkStart w:id="113" w:name="ref-sobieraj2014beautiful"/>
+      <w:bookmarkEnd w:id="112"/>
       <w:r>
         <w:t xml:space="preserve">Sobieraj, S., &amp; Krämer, N. C. (2014). What is beautiful in cyberspace? Communication with attractive avatars. </w:t>
       </w:r>
@@ -8675,8 +9237,8 @@
       <w:pPr>
         <w:pStyle w:val="Bibliography"/>
       </w:pPr>
-      <w:bookmarkStart w:id="91" w:name="ref-sommer2013sex"/>
-      <w:bookmarkEnd w:id="90"/>
+      <w:bookmarkStart w:id="114" w:name="ref-sommer2013sex"/>
+      <w:bookmarkEnd w:id="113"/>
       <w:r>
         <w:lastRenderedPageBreak/>
         <w:t xml:space="preserve">Sommer, W., Hildebrandt, A., Kunina-Habenicht, O., Schacht, A., &amp; Wilhelm, O. (2013). Sex differences in face cognition. </w:t>
@@ -8706,8 +9268,8 @@
       <w:pPr>
         <w:pStyle w:val="Bibliography"/>
       </w:pPr>
-      <w:bookmarkStart w:id="92" w:name="ref-sperduti2016paradox"/>
-      <w:bookmarkEnd w:id="91"/>
+      <w:bookmarkStart w:id="115" w:name="ref-sperduti2016paradox"/>
+      <w:bookmarkEnd w:id="114"/>
       <w:r>
         <w:t xml:space="preserve">Sperduti, M., Arcangeli, M., Makowski, D., Wantzen, P., Zalla, T., Lemaire, S., Dokic, J., Pelletier, J., &amp; Piolino, P. (2016). The paradox of fiction: Emotional response toward fiction and the modulatory role of self-relevance. </w:t>
       </w:r>
@@ -8736,8 +9298,8 @@
       <w:pPr>
         <w:pStyle w:val="Bibliography"/>
       </w:pPr>
-      <w:bookmarkStart w:id="93" w:name="ref-sperduti2017distinctive"/>
-      <w:bookmarkEnd w:id="92"/>
+      <w:bookmarkStart w:id="116" w:name="ref-sperduti2017distinctive"/>
+      <w:bookmarkEnd w:id="115"/>
       <w:r>
         <w:t xml:space="preserve">Sperduti, M., Makowski, D., Arcangeli, M., Wantzen, P., Zalla, T., Lemaire, S., Dokic, J., Pelletier, J., &amp; Piolino, P. (2017). The distinctive role of executive functions in implicit emotion regulation. </w:t>
       </w:r>
@@ -8766,8 +9328,8 @@
       <w:pPr>
         <w:pStyle w:val="Bibliography"/>
       </w:pPr>
-      <w:bookmarkStart w:id="94" w:name="ref-spielmann2020predictive"/>
-      <w:bookmarkEnd w:id="93"/>
+      <w:bookmarkStart w:id="117" w:name="ref-spielmann2020predictive"/>
+      <w:bookmarkEnd w:id="116"/>
       <w:r>
         <w:t xml:space="preserve">Spielmann, S. S., Maxwell, J. A., MacDonald, G., Peragine, D., &amp; Impett, E. A. (2020). The predictive effects of fear of being single on physical attractiveness and less selective partner selection strategies. </w:t>
       </w:r>
@@ -8796,8 +9358,8 @@
       <w:pPr>
         <w:pStyle w:val="Bibliography"/>
       </w:pPr>
-      <w:bookmarkStart w:id="95" w:name="ref-susmann2021persuasion"/>
-      <w:bookmarkEnd w:id="94"/>
+      <w:bookmarkStart w:id="118" w:name="ref-susmann2021persuasion"/>
+      <w:bookmarkEnd w:id="117"/>
       <w:r>
         <w:t xml:space="preserve">Susmann, M. W., Xu, M., Clark, J. K., Wallace, L. E., Blankenship, K. L., Philipp-Muller, A. Z., Luttrell, A., Wegener, D. T., &amp; Petty, R. E. (2021). Persuasion amidst a pandemic: Insights from the elaboration likelihood model. </w:t>
       </w:r>
@@ -8816,8 +9378,8 @@
       <w:pPr>
         <w:pStyle w:val="Bibliography"/>
       </w:pPr>
-      <w:bookmarkStart w:id="96" w:name="ref-taylor2009neural"/>
-      <w:bookmarkEnd w:id="95"/>
+      <w:bookmarkStart w:id="119" w:name="ref-taylor2009neural"/>
+      <w:bookmarkEnd w:id="118"/>
       <w:r>
         <w:t xml:space="preserve">Taylor, M. J., Arsalidou, M., Bayless, S. J., Morris, D., Evans, J. W., &amp; Barbeau, E. J. (2009). Neural correlates of personally familiar faces: Parents, partner and own faces. </w:t>
       </w:r>
@@ -8846,8 +9408,8 @@
       <w:pPr>
         <w:pStyle w:val="Bibliography"/>
       </w:pPr>
-      <w:bookmarkStart w:id="97" w:name="ref-tsikandilakis2019beauty"/>
-      <w:bookmarkEnd w:id="96"/>
+      <w:bookmarkStart w:id="120" w:name="ref-tsikandilakis2019beauty"/>
+      <w:bookmarkEnd w:id="119"/>
       <w:r>
         <w:t xml:space="preserve">Tsikandilakis, M., Bali, P., &amp; Chapman, P. (2019). Beauty is in the eye of the beholder: The appraisal of facial attractiveness and its relation to conscious awareness. </w:t>
       </w:r>
@@ -8876,8 +9438,8 @@
       <w:pPr>
         <w:pStyle w:val="Bibliography"/>
       </w:pPr>
-      <w:bookmarkStart w:id="98" w:name="ref-tucciarelli2020"/>
-      <w:bookmarkEnd w:id="97"/>
+      <w:bookmarkStart w:id="121" w:name="ref-tucciarelli2020"/>
+      <w:bookmarkEnd w:id="120"/>
       <w:r>
         <w:lastRenderedPageBreak/>
         <w:t xml:space="preserve">Tucciarelli, R., Vehar, N., &amp; Tsakiris, M. (2020). </w:t>
@@ -8905,8 +9467,8 @@
       <w:pPr>
         <w:pStyle w:val="Bibliography"/>
       </w:pPr>
-      <w:bookmarkStart w:id="99" w:name="ref-turi2022tangled"/>
-      <w:bookmarkEnd w:id="98"/>
+      <w:bookmarkStart w:id="122" w:name="ref-turi2022tangled"/>
+      <w:bookmarkEnd w:id="121"/>
       <w:r>
         <w:t xml:space="preserve">Turi, A., Rebeleș, M.-R., &amp; Visu-Petra, L. (2022). The tangled webs they weave: A scoping review of deception detection and production in relation to dark triad traits. </w:t>
       </w:r>
@@ -8935,8 +9497,8 @@
       <w:pPr>
         <w:pStyle w:val="Bibliography"/>
       </w:pPr>
-      <w:bookmarkStart w:id="100" w:name="ref-van2020sex"/>
-      <w:bookmarkEnd w:id="99"/>
+      <w:bookmarkStart w:id="123" w:name="ref-van2020sex"/>
+      <w:bookmarkEnd w:id="122"/>
       <w:r>
         <w:t xml:space="preserve">Van Den Akker, O. R., Assen, M. A. van, Van Vugt, M., &amp; Wicherts, J. M. (2020). Sex differences in trust and trustworthiness: A meta-analysis of the trust game and the gift-exchange game. </w:t>
       </w:r>
@@ -8965,8 +9527,8 @@
       <w:pPr>
         <w:pStyle w:val="Bibliography"/>
       </w:pPr>
-      <w:bookmarkStart w:id="101" w:name="ref-viola2023designed"/>
-      <w:bookmarkEnd w:id="100"/>
+      <w:bookmarkStart w:id="124" w:name="ref-viola2023designed"/>
+      <w:bookmarkEnd w:id="123"/>
       <w:r>
         <w:t xml:space="preserve">Viola, M., &amp; Voto, C. (2023). Designed to abuse? Deepfakes and the non-consensual diffusion of intimate images. </w:t>
       </w:r>
@@ -8995,8 +9557,8 @@
       <w:pPr>
         <w:pStyle w:val="Bibliography"/>
       </w:pPr>
-      <w:bookmarkStart w:id="102" w:name="ref-wang2024"/>
-      <w:bookmarkEnd w:id="101"/>
+      <w:bookmarkStart w:id="125" w:name="ref-wang2024"/>
+      <w:bookmarkEnd w:id="124"/>
       <w:r>
         <w:t xml:space="preserve">Wang, J., &amp; Nishida, S. (2024). Artificiality is perceptually associated with trustworthiness but not attractiveness in AI-synthesized faces. </w:t>
       </w:r>
@@ -9005,7 +9567,42 @@
           <w:i/>
           <w:iCs/>
         </w:rPr>
-        <w:t>人工知能学会全国大会論文集 第 38 回 (2024)</w:t>
+        <w:t>人工知能学会全国大会論文集</w:t>
+      </w:r>
+      <w:r>
+        <w:rPr>
+          <w:i/>
+          <w:iCs/>
+        </w:rPr>
+        <w:t xml:space="preserve"> </w:t>
+      </w:r>
+      <w:r>
+        <w:rPr>
+          <w:i/>
+          <w:iCs/>
+        </w:rPr>
+        <w:t>第</w:t>
+      </w:r>
+      <w:r>
+        <w:rPr>
+          <w:i/>
+          <w:iCs/>
+        </w:rPr>
+        <w:t xml:space="preserve"> 38 </w:t>
+      </w:r>
+      <w:r>
+        <w:rPr>
+          <w:i/>
+          <w:iCs/>
+        </w:rPr>
+        <w:t>回</w:t>
+      </w:r>
+      <w:r>
+        <w:rPr>
+          <w:i/>
+          <w:iCs/>
+        </w:rPr>
+        <w:t xml:space="preserve"> (2024)</w:t>
       </w:r>
       <w:r>
         <w:t>, 3Xin241–3Xin241.</w:t>
@@ -9015,8 +9612,8 @@
       <w:pPr>
         <w:pStyle w:val="Bibliography"/>
       </w:pPr>
-      <w:bookmarkStart w:id="103" w:name="ref-weller2012honest"/>
-      <w:bookmarkEnd w:id="102"/>
+      <w:bookmarkStart w:id="126" w:name="ref-weller2012honest"/>
+      <w:bookmarkEnd w:id="125"/>
       <w:r>
         <w:t xml:space="preserve">Weller, J. A., &amp; Thulin, E. W. (2012). Do honest people take fewer risks? Personality correlates of risk-taking to achieve gains and avoid losses in HEXACO space. </w:t>
       </w:r>
@@ -9045,8 +9642,8 @@
       <w:pPr>
         <w:pStyle w:val="Bibliography"/>
       </w:pPr>
-      <w:bookmarkStart w:id="104" w:name="ref-wickham2019"/>
-      <w:bookmarkEnd w:id="103"/>
+      <w:bookmarkStart w:id="127" w:name="ref-wickham2019"/>
+      <w:bookmarkEnd w:id="126"/>
       <w:r>
         <w:t xml:space="preserve">Wickham, H., Averick, M., Bryan, J., Chang, W., McGowan, L. D., François, R., Grolemund, G., Hayes, A., Henry, L., Hester, J., Kuhn, M., Pedersen, T. L., Miller, E., Bache, S. M., Müller, K., Ooms, J., Robinson, D., Seidel, D. P., Spinu, V., … Yutani, H. (2019). Welcome to the tidyverse. </w:t>
       </w:r>
@@ -9083,8 +9680,8 @@
       <w:pPr>
         <w:pStyle w:val="Bibliography"/>
       </w:pPr>
-      <w:bookmarkStart w:id="105" w:name="ref-willis2006first"/>
-      <w:bookmarkEnd w:id="104"/>
+      <w:bookmarkStart w:id="128" w:name="ref-willis2006first"/>
+      <w:bookmarkEnd w:id="127"/>
       <w:r>
         <w:t xml:space="preserve">Willis, J., &amp; Todorov, A. (2006). First impressions: Making up your mind after a 100-ms exposure to a face. </w:t>
       </w:r>
@@ -9108,11 +9705,13 @@
       <w:r>
         <w:t>(7), 592–598.</w:t>
       </w:r>
-      <w:bookmarkEnd w:id="7"/>
-      <w:bookmarkEnd w:id="9"/>
-      <w:bookmarkEnd w:id="105"/>
-    </w:p>
+    </w:p>
+    <w:bookmarkEnd w:id="128"/>
+    <w:bookmarkEnd w:id="32"/>
+    <w:bookmarkEnd w:id="30"/>
     <w:sectPr>
+      <w:headerReference w:type="default" r:id="rId25"/>
+      <w:footerReference w:type="default" r:id="rId26"/>
       <w:pgSz w:w="12240" w:h="15840"/>
       <w:pgMar w:top="1440" w:right="1440" w:bottom="1440" w:left="1440" w:header="720" w:footer="720" w:gutter="0"/>
       <w:lnNumType w:countBy="1" w:restart="continuous"/>
@@ -9144,13 +9743,169 @@
       </w:r>
     </w:p>
   </w:endnote>
+  <w:endnote w:type="continuationNotice" w:id="1">
+    <w:p>
+      <w:pPr>
+        <w:spacing w:line="240" w:lineRule="auto"/>
+      </w:pPr>
+    </w:p>
+  </w:endnote>
 </w:endnotes>
+</file>
+
+<file path=word/footer1.xml><?xml version="1.0" encoding="utf-8"?>
+<w:ftr xmlns:wpc="http://schemas.microsoft.com/office/word/2010/wordprocessingCanvas" xmlns:cx="http://schemas.microsoft.com/office/drawing/2014/chartex" xmlns:cx1="http://schemas.microsoft.com/office/drawing/2015/9/8/chartex" xmlns:cx2="http://schemas.microsoft.com/office/drawing/2015/10/21/chartex" xmlns:cx3="http://schemas.microsoft.com/office/drawing/2016/5/9/chartex" xmlns:cx4="http://schemas.microsoft.com/office/drawing/2016/5/10/chartex" xmlns:cx5="http://schemas.microsoft.com/office/drawing/2016/5/11/chartex" xmlns:cx6="http://schemas.microsoft.com/office/drawing/2016/5/12/chartex" xmlns:cx7="http://schemas.microsoft.com/office/drawing/2016/5/13/chartex" xmlns:cx8="http://schemas.microsoft.com/office/drawing/2016/5/14/chartex" xmlns:mc="http://schemas.openxmlformats.org/markup-compatibility/2006" xmlns:aink="http://schemas.microsoft.com/office/drawing/2016/ink" xmlns:am3d="http://schemas.microsoft.com/office/drawing/2017/model3d" xmlns:o="urn:schemas-microsoft-com:office:office" xmlns:oel="http://schemas.microsoft.com/office/2019/extlst" xmlns:r="http://schemas.openxmlformats.org/officeDocument/2006/relationships" xmlns:m="http://schemas.openxmlformats.org/officeDocument/2006/math" xmlns:v="urn:schemas-microsoft-com:vml" xmlns:wp14="http://schemas.microsoft.com/office/word/2010/wordprocessingDrawing" xmlns:wp="http://schemas.openxmlformats.org/drawingml/2006/wordprocessingDrawing" xmlns:w10="urn:schemas-microsoft-com:office:word" xmlns:w="http://schemas.openxmlformats.org/wordprocessingml/2006/main" xmlns:w14="http://schemas.microsoft.com/office/word/2010/wordml" xmlns:w15="http://schemas.microsoft.com/office/word/2012/wordml" xmlns:w16cex="http://schemas.microsoft.com/office/word/2018/wordml/cex" xmlns:w16cid="http://schemas.microsoft.com/office/word/2016/wordml/cid" xmlns:w16="http://schemas.microsoft.com/office/word/2018/wordml" xmlns:w16du="http://schemas.microsoft.com/office/word/2023/wordml/word16du" xmlns:w16sdtdh="http://schemas.microsoft.com/office/word/2020/wordml/sdtdatahash" xmlns:w16se="http://schemas.microsoft.com/office/word/2015/wordml/symex" xmlns:wpg="http://schemas.microsoft.com/office/word/2010/wordprocessingGroup" xmlns:wpi="http://schemas.microsoft.com/office/word/2010/wordprocessingInk" xmlns:wne="http://schemas.microsoft.com/office/word/2006/wordml" xmlns:wps="http://schemas.microsoft.com/office/word/2010/wordprocessingShape" mc:Ignorable="w14 w15 w16se w16cid w16 w16cex w16sdtdh w16du wp14">
+  <w:p>
+    <w:pPr>
+      <w:pStyle w:val="Footer"/>
+    </w:pPr>
+  </w:p>
+</w:ftr>
 </file>
 
 <file path=word/footnotes.xml><?xml version="1.0" encoding="utf-8"?>
 <w:footnotes xmlns:wpc="http://schemas.microsoft.com/office/word/2010/wordprocessingCanvas" xmlns:cx="http://schemas.microsoft.com/office/drawing/2014/chartex" xmlns:cx1="http://schemas.microsoft.com/office/drawing/2015/9/8/chartex" xmlns:cx2="http://schemas.microsoft.com/office/drawing/2015/10/21/chartex" xmlns:cx3="http://schemas.microsoft.com/office/drawing/2016/5/9/chartex" xmlns:cx4="http://schemas.microsoft.com/office/drawing/2016/5/10/chartex" xmlns:cx5="http://schemas.microsoft.com/office/drawing/2016/5/11/chartex" xmlns:cx6="http://schemas.microsoft.com/office/drawing/2016/5/12/chartex" xmlns:cx7="http://schemas.microsoft.com/office/drawing/2016/5/13/chartex" xmlns:cx8="http://schemas.microsoft.com/office/drawing/2016/5/14/chartex" xmlns:mc="http://schemas.openxmlformats.org/markup-compatibility/2006" xmlns:aink="http://schemas.microsoft.com/office/drawing/2016/ink" xmlns:am3d="http://schemas.microsoft.com/office/drawing/2017/model3d" xmlns:o="urn:schemas-microsoft-com:office:office" xmlns:oel="http://schemas.microsoft.com/office/2019/extlst" xmlns:r="http://schemas.openxmlformats.org/officeDocument/2006/relationships" xmlns:m="http://schemas.openxmlformats.org/officeDocument/2006/math" xmlns:v="urn:schemas-microsoft-com:vml" xmlns:wp14="http://schemas.microsoft.com/office/word/2010/wordprocessingDrawing" xmlns:wp="http://schemas.openxmlformats.org/drawingml/2006/wordprocessingDrawing" xmlns:w10="urn:schemas-microsoft-com:office:word" xmlns:w="http://schemas.openxmlformats.org/wordprocessingml/2006/main" xmlns:w14="http://schemas.microsoft.com/office/word/2010/wordml" xmlns:w15="http://schemas.microsoft.com/office/word/2012/wordml" xmlns:w16cex="http://schemas.microsoft.com/office/word/2018/wordml/cex" xmlns:w16cid="http://schemas.microsoft.com/office/word/2016/wordml/cid" xmlns:w16="http://schemas.microsoft.com/office/word/2018/wordml" xmlns:w16du="http://schemas.microsoft.com/office/word/2023/wordml/word16du" xmlns:w16sdtdh="http://schemas.microsoft.com/office/word/2020/wordml/sdtdatahash" xmlns:w16se="http://schemas.microsoft.com/office/word/2015/wordml/symex" xmlns:wpg="http://schemas.microsoft.com/office/word/2010/wordprocessingGroup" xmlns:wpi="http://schemas.microsoft.com/office/word/2010/wordprocessingInk" xmlns:wne="http://schemas.microsoft.com/office/word/2006/wordml" xmlns:wps="http://schemas.microsoft.com/office/word/2010/wordprocessingShape" mc:Ignorable="w14 w15 w16se w16cid w16 w16cex w16sdtdh w16du wp14">
   <w:footnote w:type="separator" w:id="-1">
     <w:p>
+      <w:pPr>
+        <w:pStyle w:val="Footer"/>
+        <w:rPr>
+          <w:ins w:id="0" w:author="Microsoft Word" w:date="2024-10-24T10:21:00Z" w16du:dateUtc="2024-10-24T09:21:00Z"/>
+        </w:rPr>
+      </w:pPr>
+    </w:p>
+    <w:p>
+      <w:pPr>
+        <w:rPr>
+          <w:ins w:id="1" w:author="Microsoft Word" w:date="2024-10-24T10:21:00Z" w16du:dateUtc="2024-10-24T09:21:00Z"/>
+        </w:rPr>
+      </w:pPr>
+    </w:p>
+    <w:p>
+      <w:pPr>
+        <w:pStyle w:val="Header"/>
+        <w:rPr>
+          <w:ins w:id="2" w:author="Microsoft Word" w:date="2024-10-24T10:21:00Z" w16du:dateUtc="2024-10-24T09:21:00Z"/>
+        </w:rPr>
+      </w:pPr>
+    </w:p>
+    <w:p>
+      <w:pPr>
+        <w:rPr>
+          <w:ins w:id="3" w:author="Microsoft Word" w:date="2024-10-24T10:21:00Z" w16du:dateUtc="2024-10-24T09:21:00Z"/>
+        </w:rPr>
+      </w:pPr>
+    </w:p>
+    <w:p>
+      <w:pPr>
+        <w:pStyle w:val="Footer"/>
+        <w:rPr>
+          <w:ins w:id="4" w:author="Microsoft Word" w:date="2024-10-24T10:21:00Z" w16du:dateUtc="2024-10-24T09:21:00Z"/>
+        </w:rPr>
+      </w:pPr>
+    </w:p>
+    <w:p>
+      <w:pPr>
+        <w:rPr>
+          <w:ins w:id="5" w:author="Microsoft Word" w:date="2024-10-24T10:21:00Z" w16du:dateUtc="2024-10-24T09:21:00Z"/>
+        </w:rPr>
+      </w:pPr>
+    </w:p>
+    <w:p>
+      <w:pPr>
+        <w:pStyle w:val="Footer"/>
+        <w:rPr>
+          <w:ins w:id="6" w:author="Microsoft Word" w:date="2024-10-24T10:21:00Z" w16du:dateUtc="2024-10-24T09:21:00Z"/>
+        </w:rPr>
+      </w:pPr>
+    </w:p>
+    <w:p>
+      <w:pPr>
+        <w:rPr>
+          <w:ins w:id="7" w:author="Microsoft Word" w:date="2024-10-24T10:21:00Z" w16du:dateUtc="2024-10-24T09:21:00Z"/>
+        </w:rPr>
+      </w:pPr>
+    </w:p>
+    <w:p>
+      <w:pPr>
+        <w:tabs>
+          <w:tab w:val="right" w:pos="9360"/>
+        </w:tabs>
+        <w:rPr>
+          <w:ins w:id="8" w:author="Microsoft Word" w:date="2024-10-24T10:21:00Z" w16du:dateUtc="2024-10-24T09:21:00Z"/>
+        </w:rPr>
+      </w:pPr>
+      <w:sdt>
+        <w:sdtPr>
+          <w:alias w:val="Comments"/>
+          <w:tag w:val=""/>
+          <w:id w:val="411821190"/>
+          <w:showingPlcHdr/>
+          <w:dataBinding w:prefixMappings="xmlns:ns0='http://purl.org/dc/elements/1.1/' xmlns:ns1='http://schemas.openxmlformats.org/package/2006/metadata/core-properties' " w:xpath="/ns1:coreProperties[1]/ns0:description[1]" w:storeItemID="{6C3C8BC8-F283-45AE-878A-BAB7291924A1}"/>
+          <w:text w:multiLine="1"/>
+        </w:sdtPr>
+        <w:sdtEndPr/>
+        <w:sdtContent>
+          <w:ins w:id="9" w:author="Microsoft Word" w:date="2024-10-24T10:21:00Z" w16du:dateUtc="2024-10-24T09:21:00Z">
+            <w:r>
+              <w:rPr>
+                <w:rStyle w:val="PlaceholderText"/>
+              </w:rPr>
+              <w:t>[Comments]</w:t>
+            </w:r>
+          </w:ins>
+        </w:sdtContent>
+      </w:sdt>
+      <w:ins w:id="10" w:author="Microsoft Word" w:date="2024-10-24T10:21:00Z" w16du:dateUtc="2024-10-24T09:21:00Z">
+        <w:r>
+          <w:tab/>
+        </w:r>
+        <w:r>
+          <w:fldChar w:fldCharType="begin"/>
+        </w:r>
+        <w:r>
+          <w:instrText xml:space="preserve"> PAGE   \* MERGEFORMAT </w:instrText>
+        </w:r>
+        <w:r>
+          <w:fldChar w:fldCharType="separate"/>
+        </w:r>
+        <w:r>
+          <w:rPr>
+            <w:noProof/>
+          </w:rPr>
+          <w:t>1</w:t>
+        </w:r>
+        <w:r>
+          <w:rPr>
+            <w:noProof/>
+          </w:rPr>
+          <w:fldChar w:fldCharType="end"/>
+        </w:r>
+      </w:ins>
+    </w:p>
+    <w:p>
+      <w:pPr>
+        <w:pStyle w:val="Header"/>
+        <w:rPr>
+          <w:ins w:id="11" w:author="Microsoft Word" w:date="2024-10-24T10:21:00Z" w16du:dateUtc="2024-10-24T09:21:00Z"/>
+        </w:rPr>
+      </w:pPr>
+    </w:p>
+    <w:p>
+      <w:pPr>
+        <w:rPr>
+          <w:ins w:id="12" w:author="Microsoft Word" w:date="2024-10-24T10:21:00Z" w16du:dateUtc="2024-10-24T09:21:00Z"/>
+        </w:rPr>
+      </w:pPr>
+    </w:p>
+    <w:p>
+      <w:pPr>
+        <w:pPrChange w:id="13" w:author="Microsoft Word" w:date="2024-10-24T10:21:00Z" w16du:dateUtc="2024-10-24T09:21:00Z">
+          <w:pPr>
+            <w:spacing w:line="240" w:lineRule="auto"/>
+          </w:pPr>
+        </w:pPrChange>
+      </w:pPr>
       <w:r>
         <w:separator/>
       </w:r>
@@ -9158,12 +9913,36 @@
   </w:footnote>
   <w:footnote w:type="continuationSeparator" w:id="0">
     <w:p>
+      <w:pPr>
+        <w:pPrChange w:id="14" w:author="Microsoft Word" w:date="2024-10-24T10:21:00Z" w16du:dateUtc="2024-10-24T09:21:00Z">
+          <w:pPr>
+            <w:spacing w:line="240" w:lineRule="auto"/>
+          </w:pPr>
+        </w:pPrChange>
+      </w:pPr>
       <w:r>
         <w:continuationSeparator/>
       </w:r>
+    </w:p>
+  </w:footnote>
+  <w:footnote w:type="continuationNotice" w:id="1">
+    <w:p>
+      <w:pPr>
+        <w:spacing w:line="240" w:lineRule="auto"/>
+      </w:pPr>
     </w:p>
   </w:footnote>
 </w:footnotes>
+</file>
+
+<file path=word/header1.xml><?xml version="1.0" encoding="utf-8"?>
+<w:hdr xmlns:wpc="http://schemas.microsoft.com/office/word/2010/wordprocessingCanvas" xmlns:cx="http://schemas.microsoft.com/office/drawing/2014/chartex" xmlns:cx1="http://schemas.microsoft.com/office/drawing/2015/9/8/chartex" xmlns:cx2="http://schemas.microsoft.com/office/drawing/2015/10/21/chartex" xmlns:cx3="http://schemas.microsoft.com/office/drawing/2016/5/9/chartex" xmlns:cx4="http://schemas.microsoft.com/office/drawing/2016/5/10/chartex" xmlns:cx5="http://schemas.microsoft.com/office/drawing/2016/5/11/chartex" xmlns:cx6="http://schemas.microsoft.com/office/drawing/2016/5/12/chartex" xmlns:cx7="http://schemas.microsoft.com/office/drawing/2016/5/13/chartex" xmlns:cx8="http://schemas.microsoft.com/office/drawing/2016/5/14/chartex" xmlns:mc="http://schemas.openxmlformats.org/markup-compatibility/2006" xmlns:aink="http://schemas.microsoft.com/office/drawing/2016/ink" xmlns:am3d="http://schemas.microsoft.com/office/drawing/2017/model3d" xmlns:o="urn:schemas-microsoft-com:office:office" xmlns:oel="http://schemas.microsoft.com/office/2019/extlst" xmlns:r="http://schemas.openxmlformats.org/officeDocument/2006/relationships" xmlns:m="http://schemas.openxmlformats.org/officeDocument/2006/math" xmlns:v="urn:schemas-microsoft-com:vml" xmlns:wp14="http://schemas.microsoft.com/office/word/2010/wordprocessingDrawing" xmlns:wp="http://schemas.openxmlformats.org/drawingml/2006/wordprocessingDrawing" xmlns:w10="urn:schemas-microsoft-com:office:word" xmlns:w="http://schemas.openxmlformats.org/wordprocessingml/2006/main" xmlns:w14="http://schemas.microsoft.com/office/word/2010/wordml" xmlns:w15="http://schemas.microsoft.com/office/word/2012/wordml" xmlns:w16cex="http://schemas.microsoft.com/office/word/2018/wordml/cex" xmlns:w16cid="http://schemas.microsoft.com/office/word/2016/wordml/cid" xmlns:w16="http://schemas.microsoft.com/office/word/2018/wordml" xmlns:w16du="http://schemas.microsoft.com/office/word/2023/wordml/word16du" xmlns:w16sdtdh="http://schemas.microsoft.com/office/word/2020/wordml/sdtdatahash" xmlns:w16se="http://schemas.microsoft.com/office/word/2015/wordml/symex" xmlns:wpg="http://schemas.microsoft.com/office/word/2010/wordprocessingGroup" xmlns:wpi="http://schemas.microsoft.com/office/word/2010/wordprocessingInk" xmlns:wne="http://schemas.microsoft.com/office/word/2006/wordml" xmlns:wps="http://schemas.microsoft.com/office/word/2010/wordprocessingShape" mc:Ignorable="w14 w15 w16se w16cid w16 w16cex w16sdtdh w16du wp14">
+  <w:p>
+    <w:pPr>
+      <w:pStyle w:val="Header"/>
+    </w:pPr>
+  </w:p>
+</w:hdr>
 </file>
 
 <file path=word/numbering.xml><?xml version="1.0" encoding="utf-8"?>
@@ -9356,13 +10135,13 @@
   <w:abstractNum w:abstractNumId="10" w15:restartNumberingAfterBreak="0">
     <w:nsid w:val="0000A990"/>
     <w:multiLevelType w:val="multilevel"/>
-    <w:tmpl w:val="D21E51EE"/>
+    <w:tmpl w:val="1570CFCE"/>
     <w:lvl w:ilvl="0">
       <w:numFmt w:val="bullet"/>
       <w:lvlText w:val=" "/>
       <w:lvlJc w:val="left"/>
       <w:pPr>
-        <w:ind w:left="720" w:hanging="480"/>
+        <w:ind w:left="720" w:hanging="360"/>
       </w:pPr>
     </w:lvl>
     <w:lvl w:ilvl="1">
@@ -9370,7 +10149,7 @@
       <w:lvlText w:val=" "/>
       <w:lvlJc w:val="left"/>
       <w:pPr>
-        <w:ind w:left="1440" w:hanging="480"/>
+        <w:ind w:left="1440" w:hanging="360"/>
       </w:pPr>
     </w:lvl>
     <w:lvl w:ilvl="2">
@@ -9378,7 +10157,7 @@
       <w:lvlText w:val=" "/>
       <w:lvlJc w:val="left"/>
       <w:pPr>
-        <w:ind w:left="2160" w:hanging="480"/>
+        <w:ind w:left="2160" w:hanging="360"/>
       </w:pPr>
     </w:lvl>
     <w:lvl w:ilvl="3">
@@ -9386,7 +10165,7 @@
       <w:lvlText w:val=" "/>
       <w:lvlJc w:val="left"/>
       <w:pPr>
-        <w:ind w:left="2880" w:hanging="480"/>
+        <w:ind w:left="2880" w:hanging="360"/>
       </w:pPr>
     </w:lvl>
     <w:lvl w:ilvl="4">
@@ -9394,7 +10173,7 @@
       <w:lvlText w:val=" "/>
       <w:lvlJc w:val="left"/>
       <w:pPr>
-        <w:ind w:left="3600" w:hanging="480"/>
+        <w:ind w:left="3600" w:hanging="360"/>
       </w:pPr>
     </w:lvl>
     <w:lvl w:ilvl="5">
@@ -9402,7 +10181,7 @@
       <w:lvlText w:val=" "/>
       <w:lvlJc w:val="left"/>
       <w:pPr>
-        <w:ind w:left="4320" w:hanging="480"/>
+        <w:ind w:left="4320" w:hanging="360"/>
       </w:pPr>
     </w:lvl>
     <w:lvl w:ilvl="6">
@@ -9410,7 +10189,7 @@
       <w:lvlText w:val=" "/>
       <w:lvlJc w:val="left"/>
       <w:pPr>
-        <w:ind w:left="5040" w:hanging="480"/>
+        <w:ind w:left="5040" w:hanging="360"/>
       </w:pPr>
     </w:lvl>
     <w:lvl w:ilvl="7">
@@ -9418,7 +10197,7 @@
       <w:lvlText w:val=" "/>
       <w:lvlJc w:val="left"/>
       <w:pPr>
-        <w:ind w:left="5760" w:hanging="480"/>
+        <w:ind w:left="5760" w:hanging="360"/>
       </w:pPr>
     </w:lvl>
     <w:lvl w:ilvl="8">
@@ -9426,7 +10205,7 @@
       <w:lvlText w:val=" "/>
       <w:lvlJc w:val="left"/>
       <w:pPr>
-        <w:ind w:left="6480" w:hanging="480"/>
+        <w:ind w:left="6480" w:hanging="360"/>
       </w:pPr>
     </w:lvl>
   </w:abstractNum>
@@ -9583,7 +10362,7 @@
   <w:num w:numId="21" w16cid:durableId="2107966237">
     <w:abstractNumId w:val="0"/>
   </w:num>
-  <w:num w:numId="22" w16cid:durableId="1281568541">
+  <w:num w:numId="22" w16cid:durableId="2121097686">
     <w:abstractNumId w:val="10"/>
   </w:num>
 </w:numbering>
@@ -11078,7 +11857,7 @@
     <w:basedOn w:val="DefaultParagraphFont"/>
     <w:semiHidden/>
     <w:unhideWhenUsed/>
-    <w:rsid w:val="002B2617"/>
+    <w:rsid w:val="007716D1"/>
   </w:style>
 </w:styles>
 </file>

</xml_diff>